<commit_message>
it's kinda ready :)
</commit_message>
<xml_diff>
--- a/diploma.docx
+++ b/diploma.docx
@@ -94,7 +94,7 @@
     <w:p>
       <w:pPr>
         <w:pStyle w:val="Cmlapcm"/>
-        <w:spacing w:before="3000" w:after="3000"/>
+        <w:spacing w:before="2880" w:after="2880"/>
         <w:sectPr>
           <w:footerReference w:type="default" r:id="rId9"/>
           <w:pgSz w:w="11906" w:h="16838"/>
@@ -160,6 +160,7 @@
     <w:p>
       <w:pPr>
         <w:pStyle w:val="Cmlapvszm"/>
+        <w:spacing w:before="2280"/>
         <w:sectPr>
           <w:type w:val="continuous"/>
           <w:pgSz w:w="11906" w:h="16838"/>
@@ -237,7 +238,7 @@
           <w:r>
             <w:fldChar w:fldCharType="separate"/>
           </w:r>
-          <w:hyperlink w:anchor="_Toc449173822" w:history="1">
+          <w:hyperlink w:anchor="_Toc449771634" w:history="1">
             <w:r>
               <w:rPr>
                 <w:rStyle w:val="Hiperhivatkozs"/>
@@ -264,7 +265,7 @@
                 <w:noProof/>
                 <w:webHidden/>
               </w:rPr>
-              <w:instrText xml:space="preserve"> PAGEREF _Toc449173822 \h </w:instrText>
+              <w:instrText xml:space="preserve"> PAGEREF _Toc449771634 \h </w:instrText>
             </w:r>
             <w:r>
               <w:rPr>
@@ -308,7 +309,7 @@
               <w:lang w:eastAsia="hu-HU"/>
             </w:rPr>
           </w:pPr>
-          <w:hyperlink w:anchor="_Toc449173823" w:history="1">
+          <w:hyperlink w:anchor="_Toc449771635" w:history="1">
             <w:r>
               <w:rPr>
                 <w:rStyle w:val="Hiperhivatkozs"/>
@@ -336,7 +337,7 @@
                 <w:noProof/>
                 <w:webHidden/>
               </w:rPr>
-              <w:instrText xml:space="preserve"> PAGEREF _Toc449173823 \h </w:instrText>
+              <w:instrText xml:space="preserve"> PAGEREF _Toc449771635 \h </w:instrText>
             </w:r>
             <w:r>
               <w:rPr>
@@ -381,7 +382,7 @@
               <w:lang w:eastAsia="hu-HU"/>
             </w:rPr>
           </w:pPr>
-          <w:hyperlink w:anchor="_Toc449173824" w:history="1">
+          <w:hyperlink w:anchor="_Toc449771636" w:history="1">
             <w:r>
               <w:rPr>
                 <w:rStyle w:val="Hiperhivatkozs"/>
@@ -424,7 +425,7 @@
                 <w:noProof/>
                 <w:webHidden/>
               </w:rPr>
-              <w:instrText xml:space="preserve"> PAGEREF _Toc449173824 \h </w:instrText>
+              <w:instrText xml:space="preserve"> PAGEREF _Toc449771636 \h </w:instrText>
             </w:r>
             <w:r>
               <w:rPr>
@@ -469,7 +470,7 @@
               <w:lang w:eastAsia="hu-HU"/>
             </w:rPr>
           </w:pPr>
-          <w:hyperlink w:anchor="_Toc449173825" w:history="1">
+          <w:hyperlink w:anchor="_Toc449771637" w:history="1">
             <w:r>
               <w:rPr>
                 <w:rStyle w:val="Hiperhivatkozs"/>
@@ -512,7 +513,7 @@
                 <w:noProof/>
                 <w:webHidden/>
               </w:rPr>
-              <w:instrText xml:space="preserve"> PAGEREF _Toc449173825 \h </w:instrText>
+              <w:instrText xml:space="preserve"> PAGEREF _Toc449771637 \h </w:instrText>
             </w:r>
             <w:r>
               <w:rPr>
@@ -557,7 +558,7 @@
               <w:lang w:eastAsia="hu-HU"/>
             </w:rPr>
           </w:pPr>
-          <w:hyperlink w:anchor="_Toc449173826" w:history="1">
+          <w:hyperlink w:anchor="_Toc449771638" w:history="1">
             <w:r>
               <w:rPr>
                 <w:rStyle w:val="Hiperhivatkozs"/>
@@ -600,7 +601,7 @@
                 <w:noProof/>
                 <w:webHidden/>
               </w:rPr>
-              <w:instrText xml:space="preserve"> PAGEREF _Toc449173826 \h </w:instrText>
+              <w:instrText xml:space="preserve"> PAGEREF _Toc449771638 \h </w:instrText>
             </w:r>
             <w:r>
               <w:rPr>
@@ -645,7 +646,7 @@
               <w:lang w:eastAsia="hu-HU"/>
             </w:rPr>
           </w:pPr>
-          <w:hyperlink w:anchor="_Toc449173827" w:history="1">
+          <w:hyperlink w:anchor="_Toc449771639" w:history="1">
             <w:r>
               <w:rPr>
                 <w:rStyle w:val="Hiperhivatkozs"/>
@@ -688,7 +689,7 @@
                 <w:noProof/>
                 <w:webHidden/>
               </w:rPr>
-              <w:instrText xml:space="preserve"> PAGEREF _Toc449173827 \h </w:instrText>
+              <w:instrText xml:space="preserve"> PAGEREF _Toc449771639 \h </w:instrText>
             </w:r>
             <w:r>
               <w:rPr>
@@ -733,7 +734,7 @@
               <w:lang w:eastAsia="hu-HU"/>
             </w:rPr>
           </w:pPr>
-          <w:hyperlink w:anchor="_Toc449173828" w:history="1">
+          <w:hyperlink w:anchor="_Toc449771640" w:history="1">
             <w:r>
               <w:rPr>
                 <w:rStyle w:val="Hiperhivatkozs"/>
@@ -776,7 +777,7 @@
                 <w:noProof/>
                 <w:webHidden/>
               </w:rPr>
-              <w:instrText xml:space="preserve"> PAGEREF _Toc449173828 \h </w:instrText>
+              <w:instrText xml:space="preserve"> PAGEREF _Toc449771640 \h </w:instrText>
             </w:r>
             <w:r>
               <w:rPr>
@@ -821,7 +822,7 @@
               <w:lang w:eastAsia="hu-HU"/>
             </w:rPr>
           </w:pPr>
-          <w:hyperlink w:anchor="_Toc449173829" w:history="1">
+          <w:hyperlink w:anchor="_Toc449771641" w:history="1">
             <w:r>
               <w:rPr>
                 <w:rStyle w:val="Hiperhivatkozs"/>
@@ -864,7 +865,7 @@
                 <w:noProof/>
                 <w:webHidden/>
               </w:rPr>
-              <w:instrText xml:space="preserve"> PAGEREF _Toc449173829 \h </w:instrText>
+              <w:instrText xml:space="preserve"> PAGEREF _Toc449771641 \h </w:instrText>
             </w:r>
             <w:r>
               <w:rPr>
@@ -909,7 +910,7 @@
               <w:lang w:eastAsia="hu-HU"/>
             </w:rPr>
           </w:pPr>
-          <w:hyperlink w:anchor="_Toc449173830" w:history="1">
+          <w:hyperlink w:anchor="_Toc449771642" w:history="1">
             <w:r>
               <w:rPr>
                 <w:rStyle w:val="Hiperhivatkozs"/>
@@ -952,7 +953,7 @@
                 <w:noProof/>
                 <w:webHidden/>
               </w:rPr>
-              <w:instrText xml:space="preserve"> PAGEREF _Toc449173830 \h </w:instrText>
+              <w:instrText xml:space="preserve"> PAGEREF _Toc449771642 \h </w:instrText>
             </w:r>
             <w:r>
               <w:rPr>
@@ -997,7 +998,7 @@
               <w:lang w:eastAsia="hu-HU"/>
             </w:rPr>
           </w:pPr>
-          <w:hyperlink w:anchor="_Toc449173831" w:history="1">
+          <w:hyperlink w:anchor="_Toc449771643" w:history="1">
             <w:r>
               <w:rPr>
                 <w:rStyle w:val="Hiperhivatkozs"/>
@@ -1040,7 +1041,7 @@
                 <w:noProof/>
                 <w:webHidden/>
               </w:rPr>
-              <w:instrText xml:space="preserve"> PAGEREF _Toc449173831 \h </w:instrText>
+              <w:instrText xml:space="preserve"> PAGEREF _Toc449771643 \h </w:instrText>
             </w:r>
             <w:r>
               <w:rPr>
@@ -1060,7 +1061,7 @@
                 <w:noProof/>
                 <w:webHidden/>
               </w:rPr>
-              <w:t>11</w:t>
+              <w:t>13</w:t>
             </w:r>
             <w:r>
               <w:rPr>
@@ -1085,7 +1086,7 @@
               <w:lang w:eastAsia="hu-HU"/>
             </w:rPr>
           </w:pPr>
-          <w:hyperlink w:anchor="_Toc449173832" w:history="1">
+          <w:hyperlink w:anchor="_Toc449771644" w:history="1">
             <w:r>
               <w:rPr>
                 <w:rStyle w:val="Hiperhivatkozs"/>
@@ -1128,7 +1129,7 @@
                 <w:noProof/>
                 <w:webHidden/>
               </w:rPr>
-              <w:instrText xml:space="preserve"> PAGEREF _Toc449173832 \h </w:instrText>
+              <w:instrText xml:space="preserve"> PAGEREF _Toc449771644 \h </w:instrText>
             </w:r>
             <w:r>
               <w:rPr>
@@ -1148,7 +1149,7 @@
                 <w:noProof/>
                 <w:webHidden/>
               </w:rPr>
-              <w:t>11</w:t>
+              <w:t>13</w:t>
             </w:r>
             <w:r>
               <w:rPr>
@@ -1173,7 +1174,7 @@
               <w:lang w:eastAsia="hu-HU"/>
             </w:rPr>
           </w:pPr>
-          <w:hyperlink w:anchor="_Toc449173833" w:history="1">
+          <w:hyperlink w:anchor="_Toc449771645" w:history="1">
             <w:r>
               <w:rPr>
                 <w:rStyle w:val="Hiperhivatkozs"/>
@@ -1216,7 +1217,7 @@
                 <w:noProof/>
                 <w:webHidden/>
               </w:rPr>
-              <w:instrText xml:space="preserve"> PAGEREF _Toc449173833 \h </w:instrText>
+              <w:instrText xml:space="preserve"> PAGEREF _Toc449771645 \h </w:instrText>
             </w:r>
             <w:r>
               <w:rPr>
@@ -1236,7 +1237,7 @@
                 <w:noProof/>
                 <w:webHidden/>
               </w:rPr>
-              <w:t>11</w:t>
+              <w:t>13</w:t>
             </w:r>
             <w:r>
               <w:rPr>
@@ -1261,7 +1262,7 @@
               <w:lang w:eastAsia="hu-HU"/>
             </w:rPr>
           </w:pPr>
-          <w:hyperlink w:anchor="_Toc449173834" w:history="1">
+          <w:hyperlink w:anchor="_Toc449771646" w:history="1">
             <w:r>
               <w:rPr>
                 <w:rStyle w:val="Hiperhivatkozs"/>
@@ -1304,7 +1305,7 @@
                 <w:noProof/>
                 <w:webHidden/>
               </w:rPr>
-              <w:instrText xml:space="preserve"> PAGEREF _Toc449173834 \h </w:instrText>
+              <w:instrText xml:space="preserve"> PAGEREF _Toc449771646 \h </w:instrText>
             </w:r>
             <w:r>
               <w:rPr>
@@ -1324,7 +1325,7 @@
                 <w:noProof/>
                 <w:webHidden/>
               </w:rPr>
-              <w:t>13</w:t>
+              <w:t>15</w:t>
             </w:r>
             <w:r>
               <w:rPr>
@@ -1349,7 +1350,7 @@
               <w:lang w:eastAsia="hu-HU"/>
             </w:rPr>
           </w:pPr>
-          <w:hyperlink w:anchor="_Toc449173835" w:history="1">
+          <w:hyperlink w:anchor="_Toc449771647" w:history="1">
             <w:r>
               <w:rPr>
                 <w:rStyle w:val="Hiperhivatkozs"/>
@@ -1392,7 +1393,7 @@
                 <w:noProof/>
                 <w:webHidden/>
               </w:rPr>
-              <w:instrText xml:space="preserve"> PAGEREF _Toc449173835 \h </w:instrText>
+              <w:instrText xml:space="preserve"> PAGEREF _Toc449771647 \h </w:instrText>
             </w:r>
             <w:r>
               <w:rPr>
@@ -1412,7 +1413,7 @@
                 <w:noProof/>
                 <w:webHidden/>
               </w:rPr>
-              <w:t>13</w:t>
+              <w:t>15</w:t>
             </w:r>
             <w:r>
               <w:rPr>
@@ -1437,7 +1438,7 @@
               <w:lang w:eastAsia="hu-HU"/>
             </w:rPr>
           </w:pPr>
-          <w:hyperlink w:anchor="_Toc449173836" w:history="1">
+          <w:hyperlink w:anchor="_Toc449771648" w:history="1">
             <w:r>
               <w:rPr>
                 <w:rStyle w:val="Hiperhivatkozs"/>
@@ -1480,7 +1481,7 @@
                 <w:noProof/>
                 <w:webHidden/>
               </w:rPr>
-              <w:instrText xml:space="preserve"> PAGEREF _Toc449173836 \h </w:instrText>
+              <w:instrText xml:space="preserve"> PAGEREF _Toc449771648 \h </w:instrText>
             </w:r>
             <w:r>
               <w:rPr>
@@ -1500,7 +1501,7 @@
                 <w:noProof/>
                 <w:webHidden/>
               </w:rPr>
-              <w:t>13</w:t>
+              <w:t>15</w:t>
             </w:r>
             <w:r>
               <w:rPr>
@@ -1525,7 +1526,7 @@
               <w:lang w:eastAsia="hu-HU"/>
             </w:rPr>
           </w:pPr>
-          <w:hyperlink w:anchor="_Toc449173837" w:history="1">
+          <w:hyperlink w:anchor="_Toc449771649" w:history="1">
             <w:r>
               <w:rPr>
                 <w:rStyle w:val="Hiperhivatkozs"/>
@@ -1568,7 +1569,7 @@
                 <w:noProof/>
                 <w:webHidden/>
               </w:rPr>
-              <w:instrText xml:space="preserve"> PAGEREF _Toc449173837 \h </w:instrText>
+              <w:instrText xml:space="preserve"> PAGEREF _Toc449771649 \h </w:instrText>
             </w:r>
             <w:r>
               <w:rPr>
@@ -1588,7 +1589,7 @@
                 <w:noProof/>
                 <w:webHidden/>
               </w:rPr>
-              <w:t>14</w:t>
+              <w:t>16</w:t>
             </w:r>
             <w:r>
               <w:rPr>
@@ -1613,7 +1614,7 @@
               <w:lang w:eastAsia="hu-HU"/>
             </w:rPr>
           </w:pPr>
-          <w:hyperlink w:anchor="_Toc449173838" w:history="1">
+          <w:hyperlink w:anchor="_Toc449771650" w:history="1">
             <w:r>
               <w:rPr>
                 <w:rStyle w:val="Hiperhivatkozs"/>
@@ -1656,7 +1657,7 @@
                 <w:noProof/>
                 <w:webHidden/>
               </w:rPr>
-              <w:instrText xml:space="preserve"> PAGEREF _Toc449173838 \h </w:instrText>
+              <w:instrText xml:space="preserve"> PAGEREF _Toc449771650 \h </w:instrText>
             </w:r>
             <w:r>
               <w:rPr>
@@ -1676,7 +1677,7 @@
                 <w:noProof/>
                 <w:webHidden/>
               </w:rPr>
-              <w:t>15</w:t>
+              <w:t>17</w:t>
             </w:r>
             <w:r>
               <w:rPr>
@@ -1701,7 +1702,7 @@
               <w:lang w:eastAsia="hu-HU"/>
             </w:rPr>
           </w:pPr>
-          <w:hyperlink w:anchor="_Toc449173839" w:history="1">
+          <w:hyperlink w:anchor="_Toc449771651" w:history="1">
             <w:r>
               <w:rPr>
                 <w:rStyle w:val="Hiperhivatkozs"/>
@@ -1744,7 +1745,7 @@
                 <w:noProof/>
                 <w:webHidden/>
               </w:rPr>
-              <w:instrText xml:space="preserve"> PAGEREF _Toc449173839 \h </w:instrText>
+              <w:instrText xml:space="preserve"> PAGEREF _Toc449771651 \h </w:instrText>
             </w:r>
             <w:r>
               <w:rPr>
@@ -1764,7 +1765,7 @@
                 <w:noProof/>
                 <w:webHidden/>
               </w:rPr>
-              <w:t>15</w:t>
+              <w:t>17</w:t>
             </w:r>
             <w:r>
               <w:rPr>
@@ -1789,7 +1790,7 @@
               <w:lang w:eastAsia="hu-HU"/>
             </w:rPr>
           </w:pPr>
-          <w:hyperlink w:anchor="_Toc449173840" w:history="1">
+          <w:hyperlink w:anchor="_Toc449771652" w:history="1">
             <w:r>
               <w:rPr>
                 <w:rStyle w:val="Hiperhivatkozs"/>
@@ -1832,7 +1833,7 @@
                 <w:noProof/>
                 <w:webHidden/>
               </w:rPr>
-              <w:instrText xml:space="preserve"> PAGEREF _Toc449173840 \h </w:instrText>
+              <w:instrText xml:space="preserve"> PAGEREF _Toc449771652 \h </w:instrText>
             </w:r>
             <w:r>
               <w:rPr>
@@ -1852,7 +1853,7 @@
                 <w:noProof/>
                 <w:webHidden/>
               </w:rPr>
-              <w:t>15</w:t>
+              <w:t>17</w:t>
             </w:r>
             <w:r>
               <w:rPr>
@@ -1877,7 +1878,7 @@
               <w:lang w:eastAsia="hu-HU"/>
             </w:rPr>
           </w:pPr>
-          <w:hyperlink w:anchor="_Toc449173841" w:history="1">
+          <w:hyperlink w:anchor="_Toc449771653" w:history="1">
             <w:r>
               <w:rPr>
                 <w:rStyle w:val="Hiperhivatkozs"/>
@@ -1899,7 +1900,7 @@
                 <w:rStyle w:val="Hiperhivatkozs"/>
                 <w:noProof/>
               </w:rPr>
-              <w:t>Ütemezés</w:t>
+              <w:t>Ütemezés, CPM</w:t>
             </w:r>
             <w:r>
               <w:rPr>
@@ -1920,7 +1921,7 @@
                 <w:noProof/>
                 <w:webHidden/>
               </w:rPr>
-              <w:instrText xml:space="preserve"> PAGEREF _Toc449173841 \h </w:instrText>
+              <w:instrText xml:space="preserve"> PAGEREF _Toc449771653 \h </w:instrText>
             </w:r>
             <w:r>
               <w:rPr>
@@ -1940,7 +1941,271 @@
                 <w:noProof/>
                 <w:webHidden/>
               </w:rPr>
-              <w:t>15</w:t>
+              <w:t>17</w:t>
+            </w:r>
+            <w:r>
+              <w:rPr>
+                <w:noProof/>
+                <w:webHidden/>
+              </w:rPr>
+              <w:fldChar w:fldCharType="end"/>
+            </w:r>
+          </w:hyperlink>
+        </w:p>
+        <w:p>
+          <w:pPr>
+            <w:pStyle w:val="TJ3"/>
+            <w:tabs>
+              <w:tab w:val="left" w:pos="1320"/>
+              <w:tab w:val="right" w:leader="dot" w:pos="8493"/>
+            </w:tabs>
+            <w:rPr>
+              <w:rFonts w:asciiTheme="minorHAnsi" w:eastAsiaTheme="minorEastAsia" w:hAnsiTheme="minorHAnsi" w:cstheme="minorBidi"/>
+              <w:noProof/>
+              <w:sz w:val="22"/>
+              <w:lang w:eastAsia="hu-HU"/>
+            </w:rPr>
+          </w:pPr>
+          <w:hyperlink w:anchor="_Toc449771654" w:history="1">
+            <w:r>
+              <w:rPr>
+                <w:rStyle w:val="Hiperhivatkozs"/>
+                <w:noProof/>
+              </w:rPr>
+              <w:t>3.3.1.</w:t>
+            </w:r>
+            <w:r>
+              <w:rPr>
+                <w:rFonts w:asciiTheme="minorHAnsi" w:eastAsiaTheme="minorEastAsia" w:hAnsiTheme="minorHAnsi" w:cstheme="minorBidi"/>
+                <w:noProof/>
+                <w:sz w:val="22"/>
+                <w:lang w:eastAsia="hu-HU"/>
+              </w:rPr>
+              <w:tab/>
+            </w:r>
+            <w:r>
+              <w:rPr>
+                <w:rStyle w:val="Hiperhivatkozs"/>
+                <w:noProof/>
+              </w:rPr>
+              <w:t>Bevezetés</w:t>
+            </w:r>
+            <w:r>
+              <w:rPr>
+                <w:noProof/>
+                <w:webHidden/>
+              </w:rPr>
+              <w:tab/>
+            </w:r>
+            <w:r>
+              <w:rPr>
+                <w:noProof/>
+                <w:webHidden/>
+              </w:rPr>
+              <w:fldChar w:fldCharType="begin"/>
+            </w:r>
+            <w:r>
+              <w:rPr>
+                <w:noProof/>
+                <w:webHidden/>
+              </w:rPr>
+              <w:instrText xml:space="preserve"> PAGEREF _Toc449771654 \h </w:instrText>
+            </w:r>
+            <w:r>
+              <w:rPr>
+                <w:noProof/>
+                <w:webHidden/>
+              </w:rPr>
+            </w:r>
+            <w:r>
+              <w:rPr>
+                <w:noProof/>
+                <w:webHidden/>
+              </w:rPr>
+              <w:fldChar w:fldCharType="separate"/>
+            </w:r>
+            <w:r>
+              <w:rPr>
+                <w:noProof/>
+                <w:webHidden/>
+              </w:rPr>
+              <w:t>17</w:t>
+            </w:r>
+            <w:r>
+              <w:rPr>
+                <w:noProof/>
+                <w:webHidden/>
+              </w:rPr>
+              <w:fldChar w:fldCharType="end"/>
+            </w:r>
+          </w:hyperlink>
+        </w:p>
+        <w:p>
+          <w:pPr>
+            <w:pStyle w:val="TJ3"/>
+            <w:tabs>
+              <w:tab w:val="left" w:pos="1320"/>
+              <w:tab w:val="right" w:leader="dot" w:pos="8493"/>
+            </w:tabs>
+            <w:rPr>
+              <w:rFonts w:asciiTheme="minorHAnsi" w:eastAsiaTheme="minorEastAsia" w:hAnsiTheme="minorHAnsi" w:cstheme="minorBidi"/>
+              <w:noProof/>
+              <w:sz w:val="22"/>
+              <w:lang w:eastAsia="hu-HU"/>
+            </w:rPr>
+          </w:pPr>
+          <w:hyperlink w:anchor="_Toc449771655" w:history="1">
+            <w:r>
+              <w:rPr>
+                <w:rStyle w:val="Hiperhivatkozs"/>
+                <w:noProof/>
+              </w:rPr>
+              <w:t>3.3.2.</w:t>
+            </w:r>
+            <w:r>
+              <w:rPr>
+                <w:rFonts w:asciiTheme="minorHAnsi" w:eastAsiaTheme="minorEastAsia" w:hAnsiTheme="minorHAnsi" w:cstheme="minorBidi"/>
+                <w:noProof/>
+                <w:sz w:val="22"/>
+                <w:lang w:eastAsia="hu-HU"/>
+              </w:rPr>
+              <w:tab/>
+            </w:r>
+            <w:r>
+              <w:rPr>
+                <w:rStyle w:val="Hiperhivatkozs"/>
+                <w:noProof/>
+              </w:rPr>
+              <w:t>Kritikus útvonal módszer</w:t>
+            </w:r>
+            <w:r>
+              <w:rPr>
+                <w:noProof/>
+                <w:webHidden/>
+              </w:rPr>
+              <w:tab/>
+            </w:r>
+            <w:r>
+              <w:rPr>
+                <w:noProof/>
+                <w:webHidden/>
+              </w:rPr>
+              <w:fldChar w:fldCharType="begin"/>
+            </w:r>
+            <w:r>
+              <w:rPr>
+                <w:noProof/>
+                <w:webHidden/>
+              </w:rPr>
+              <w:instrText xml:space="preserve"> PAGEREF _Toc449771655 \h </w:instrText>
+            </w:r>
+            <w:r>
+              <w:rPr>
+                <w:noProof/>
+                <w:webHidden/>
+              </w:rPr>
+            </w:r>
+            <w:r>
+              <w:rPr>
+                <w:noProof/>
+                <w:webHidden/>
+              </w:rPr>
+              <w:fldChar w:fldCharType="separate"/>
+            </w:r>
+            <w:r>
+              <w:rPr>
+                <w:noProof/>
+                <w:webHidden/>
+              </w:rPr>
+              <w:t>17</w:t>
+            </w:r>
+            <w:r>
+              <w:rPr>
+                <w:noProof/>
+                <w:webHidden/>
+              </w:rPr>
+              <w:fldChar w:fldCharType="end"/>
+            </w:r>
+          </w:hyperlink>
+        </w:p>
+        <w:p>
+          <w:pPr>
+            <w:pStyle w:val="TJ3"/>
+            <w:tabs>
+              <w:tab w:val="left" w:pos="1320"/>
+              <w:tab w:val="right" w:leader="dot" w:pos="8493"/>
+            </w:tabs>
+            <w:rPr>
+              <w:rFonts w:asciiTheme="minorHAnsi" w:eastAsiaTheme="minorEastAsia" w:hAnsiTheme="minorHAnsi" w:cstheme="minorBidi"/>
+              <w:noProof/>
+              <w:sz w:val="22"/>
+              <w:lang w:eastAsia="hu-HU"/>
+            </w:rPr>
+          </w:pPr>
+          <w:hyperlink w:anchor="_Toc449771656" w:history="1">
+            <w:r>
+              <w:rPr>
+                <w:rStyle w:val="Hiperhivatkozs"/>
+                <w:noProof/>
+              </w:rPr>
+              <w:t>3.3.3.</w:t>
+            </w:r>
+            <w:r>
+              <w:rPr>
+                <w:rFonts w:asciiTheme="minorHAnsi" w:eastAsiaTheme="minorEastAsia" w:hAnsiTheme="minorHAnsi" w:cstheme="minorBidi"/>
+                <w:noProof/>
+                <w:sz w:val="22"/>
+                <w:lang w:eastAsia="hu-HU"/>
+              </w:rPr>
+              <w:tab/>
+            </w:r>
+            <w:r>
+              <w:rPr>
+                <w:rStyle w:val="Hiperhivatkozs"/>
+                <w:noProof/>
+              </w:rPr>
+              <w:t>Erőforrások ütemezése</w:t>
+            </w:r>
+            <w:r>
+              <w:rPr>
+                <w:noProof/>
+                <w:webHidden/>
+              </w:rPr>
+              <w:tab/>
+            </w:r>
+            <w:r>
+              <w:rPr>
+                <w:noProof/>
+                <w:webHidden/>
+              </w:rPr>
+              <w:fldChar w:fldCharType="begin"/>
+            </w:r>
+            <w:r>
+              <w:rPr>
+                <w:noProof/>
+                <w:webHidden/>
+              </w:rPr>
+              <w:instrText xml:space="preserve"> PAGEREF _Toc449771656 \h </w:instrText>
+            </w:r>
+            <w:r>
+              <w:rPr>
+                <w:noProof/>
+                <w:webHidden/>
+              </w:rPr>
+            </w:r>
+            <w:r>
+              <w:rPr>
+                <w:noProof/>
+                <w:webHidden/>
+              </w:rPr>
+              <w:fldChar w:fldCharType="separate"/>
+            </w:r>
+            <w:r>
+              <w:rPr>
+                <w:noProof/>
+                <w:webHidden/>
+              </w:rPr>
+              <w:t>18</w:t>
             </w:r>
             <w:r>
               <w:rPr>
@@ -1965,7 +2230,7 @@
               <w:lang w:eastAsia="hu-HU"/>
             </w:rPr>
           </w:pPr>
-          <w:hyperlink w:anchor="_Toc449173842" w:history="1">
+          <w:hyperlink w:anchor="_Toc449771657" w:history="1">
             <w:r>
               <w:rPr>
                 <w:rStyle w:val="Hiperhivatkozs"/>
@@ -2008,7 +2273,7 @@
                 <w:noProof/>
                 <w:webHidden/>
               </w:rPr>
-              <w:instrText xml:space="preserve"> PAGEREF _Toc449173842 \h </w:instrText>
+              <w:instrText xml:space="preserve"> PAGEREF _Toc449771657 \h </w:instrText>
             </w:r>
             <w:r>
               <w:rPr>
@@ -2028,7 +2293,7 @@
                 <w:noProof/>
                 <w:webHidden/>
               </w:rPr>
-              <w:t>15</w:t>
+              <w:t>19</w:t>
             </w:r>
             <w:r>
               <w:rPr>
@@ -2053,7 +2318,7 @@
               <w:lang w:eastAsia="hu-HU"/>
             </w:rPr>
           </w:pPr>
-          <w:hyperlink w:anchor="_Toc449173843" w:history="1">
+          <w:hyperlink w:anchor="_Toc449771658" w:history="1">
             <w:r>
               <w:rPr>
                 <w:rStyle w:val="Hiperhivatkozs"/>
@@ -2096,7 +2361,7 @@
                 <w:noProof/>
                 <w:webHidden/>
               </w:rPr>
-              <w:instrText xml:space="preserve"> PAGEREF _Toc449173843 \h </w:instrText>
+              <w:instrText xml:space="preserve"> PAGEREF _Toc449771658 \h </w:instrText>
             </w:r>
             <w:r>
               <w:rPr>
@@ -2116,7 +2381,7 @@
                 <w:noProof/>
                 <w:webHidden/>
               </w:rPr>
-              <w:t>16</w:t>
+              <w:t>20</w:t>
             </w:r>
             <w:r>
               <w:rPr>
@@ -2141,7 +2406,7 @@
               <w:lang w:eastAsia="hu-HU"/>
             </w:rPr>
           </w:pPr>
-          <w:hyperlink w:anchor="_Toc449173844" w:history="1">
+          <w:hyperlink w:anchor="_Toc449771659" w:history="1">
             <w:r>
               <w:rPr>
                 <w:rStyle w:val="Hiperhivatkozs"/>
@@ -2184,7 +2449,7 @@
                 <w:noProof/>
                 <w:webHidden/>
               </w:rPr>
-              <w:instrText xml:space="preserve"> PAGEREF _Toc449173844 \h </w:instrText>
+              <w:instrText xml:space="preserve"> PAGEREF _Toc449771659 \h </w:instrText>
             </w:r>
             <w:r>
               <w:rPr>
@@ -2204,7 +2469,7 @@
                 <w:noProof/>
                 <w:webHidden/>
               </w:rPr>
-              <w:t>16</w:t>
+              <w:t>20</w:t>
             </w:r>
             <w:r>
               <w:rPr>
@@ -2229,7 +2494,7 @@
               <w:lang w:eastAsia="hu-HU"/>
             </w:rPr>
           </w:pPr>
-          <w:hyperlink w:anchor="_Toc449173845" w:history="1">
+          <w:hyperlink w:anchor="_Toc449771660" w:history="1">
             <w:r>
               <w:rPr>
                 <w:rStyle w:val="Hiperhivatkozs"/>
@@ -2272,7 +2537,7 @@
                 <w:noProof/>
                 <w:webHidden/>
               </w:rPr>
-              <w:instrText xml:space="preserve"> PAGEREF _Toc449173845 \h </w:instrText>
+              <w:instrText xml:space="preserve"> PAGEREF _Toc449771660 \h </w:instrText>
             </w:r>
             <w:r>
               <w:rPr>
@@ -2292,7 +2557,7 @@
                 <w:noProof/>
                 <w:webHidden/>
               </w:rPr>
-              <w:t>16</w:t>
+              <w:t>20</w:t>
             </w:r>
             <w:r>
               <w:rPr>
@@ -2317,7 +2582,7 @@
               <w:lang w:eastAsia="hu-HU"/>
             </w:rPr>
           </w:pPr>
-          <w:hyperlink w:anchor="_Toc449173846" w:history="1">
+          <w:hyperlink w:anchor="_Toc449771661" w:history="1">
             <w:r>
               <w:rPr>
                 <w:rStyle w:val="Hiperhivatkozs"/>
@@ -2360,7 +2625,7 @@
                 <w:noProof/>
                 <w:webHidden/>
               </w:rPr>
-              <w:instrText xml:space="preserve"> PAGEREF _Toc449173846 \h </w:instrText>
+              <w:instrText xml:space="preserve"> PAGEREF _Toc449771661 \h </w:instrText>
             </w:r>
             <w:r>
               <w:rPr>
@@ -2380,7 +2645,7 @@
                 <w:noProof/>
                 <w:webHidden/>
               </w:rPr>
-              <w:t>16</w:t>
+              <w:t>20</w:t>
             </w:r>
             <w:r>
               <w:rPr>
@@ -2405,7 +2670,7 @@
               <w:lang w:eastAsia="hu-HU"/>
             </w:rPr>
           </w:pPr>
-          <w:hyperlink w:anchor="_Toc449173847" w:history="1">
+          <w:hyperlink w:anchor="_Toc449771662" w:history="1">
             <w:r>
               <w:rPr>
                 <w:rStyle w:val="Hiperhivatkozs"/>
@@ -2448,7 +2713,7 @@
                 <w:noProof/>
                 <w:webHidden/>
               </w:rPr>
-              <w:instrText xml:space="preserve"> PAGEREF _Toc449173847 \h </w:instrText>
+              <w:instrText xml:space="preserve"> PAGEREF _Toc449771662 \h </w:instrText>
             </w:r>
             <w:r>
               <w:rPr>
@@ -2468,7 +2733,7 @@
                 <w:noProof/>
                 <w:webHidden/>
               </w:rPr>
-              <w:t>17</w:t>
+              <w:t>21</w:t>
             </w:r>
             <w:r>
               <w:rPr>
@@ -2492,7 +2757,7 @@
               <w:lang w:eastAsia="hu-HU"/>
             </w:rPr>
           </w:pPr>
-          <w:hyperlink w:anchor="_Toc449173848" w:history="1">
+          <w:hyperlink w:anchor="_Toc449771663" w:history="1">
             <w:r>
               <w:rPr>
                 <w:rStyle w:val="Hiperhivatkozs"/>
@@ -2519,7 +2784,7 @@
                 <w:noProof/>
                 <w:webHidden/>
               </w:rPr>
-              <w:instrText xml:space="preserve"> PAGEREF _Toc449173848 \h </w:instrText>
+              <w:instrText xml:space="preserve"> PAGEREF _Toc449771663 \h </w:instrText>
             </w:r>
             <w:r>
               <w:rPr>
@@ -2539,7 +2804,7 @@
                 <w:noProof/>
                 <w:webHidden/>
               </w:rPr>
-              <w:t>18</w:t>
+              <w:t>22</w:t>
             </w:r>
             <w:r>
               <w:rPr>
@@ -2563,7 +2828,7 @@
               <w:lang w:eastAsia="hu-HU"/>
             </w:rPr>
           </w:pPr>
-          <w:hyperlink w:anchor="_Toc449173849" w:history="1">
+          <w:hyperlink w:anchor="_Toc449771664" w:history="1">
             <w:r>
               <w:rPr>
                 <w:rStyle w:val="Hiperhivatkozs"/>
@@ -2590,7 +2855,7 @@
                 <w:noProof/>
                 <w:webHidden/>
               </w:rPr>
-              <w:instrText xml:space="preserve"> PAGEREF _Toc449173849 \h </w:instrText>
+              <w:instrText xml:space="preserve"> PAGEREF _Toc449771664 \h </w:instrText>
             </w:r>
             <w:r>
               <w:rPr>
@@ -2610,7 +2875,7 @@
                 <w:noProof/>
                 <w:webHidden/>
               </w:rPr>
-              <w:t>19</w:t>
+              <w:t>23</w:t>
             </w:r>
             <w:r>
               <w:rPr>
@@ -2634,7 +2899,7 @@
               <w:lang w:eastAsia="hu-HU"/>
             </w:rPr>
           </w:pPr>
-          <w:hyperlink w:anchor="_Toc449173850" w:history="1">
+          <w:hyperlink w:anchor="_Toc449771665" w:history="1">
             <w:r>
               <w:rPr>
                 <w:rStyle w:val="Hiperhivatkozs"/>
@@ -2661,7 +2926,7 @@
                 <w:noProof/>
                 <w:webHidden/>
               </w:rPr>
-              <w:instrText xml:space="preserve"> PAGEREF _Toc449173850 \h </w:instrText>
+              <w:instrText xml:space="preserve"> PAGEREF _Toc449771665 \h </w:instrText>
             </w:r>
             <w:r>
               <w:rPr>
@@ -2681,7 +2946,7 @@
                 <w:noProof/>
                 <w:webHidden/>
               </w:rPr>
-              <w:t>20</w:t>
+              <w:t>24</w:t>
             </w:r>
             <w:r>
               <w:rPr>
@@ -2705,7 +2970,7 @@
               <w:lang w:eastAsia="hu-HU"/>
             </w:rPr>
           </w:pPr>
-          <w:hyperlink w:anchor="_Toc449173851" w:history="1">
+          <w:hyperlink w:anchor="_Toc449771666" w:history="1">
             <w:r>
               <w:rPr>
                 <w:rStyle w:val="Hiperhivatkozs"/>
@@ -2732,7 +2997,7 @@
                 <w:noProof/>
                 <w:webHidden/>
               </w:rPr>
-              <w:instrText xml:space="preserve"> PAGEREF _Toc449173851 \h </w:instrText>
+              <w:instrText xml:space="preserve"> PAGEREF _Toc449771666 \h </w:instrText>
             </w:r>
             <w:r>
               <w:rPr>
@@ -2752,7 +3017,7 @@
                 <w:noProof/>
                 <w:webHidden/>
               </w:rPr>
-              <w:t>21</w:t>
+              <w:t>25</w:t>
             </w:r>
             <w:r>
               <w:rPr>
@@ -2824,7 +3089,7 @@
         <w:rPr>
           <w:noProof/>
         </w:rPr>
-        <w:t>2016. 04. 16.</w:t>
+        <w:t>2016. 04. 30.</w:t>
       </w:r>
       <w:r>
         <w:fldChar w:fldCharType="end"/>
@@ -2871,7 +3136,7 @@
         </w:numPr>
         <w:ind w:left="431" w:hanging="431"/>
       </w:pPr>
-      <w:bookmarkStart w:id="0" w:name="_Toc449173822"/>
+      <w:bookmarkStart w:id="0" w:name="_Toc449771634"/>
       <w:r>
         <w:lastRenderedPageBreak/>
         <w:t>Összefoglaló</w:t>
@@ -2895,7 +3160,7 @@
           <w:lang w:val="en-GB"/>
         </w:rPr>
       </w:pPr>
-      <w:bookmarkStart w:id="1" w:name="_Toc449173823"/>
+      <w:bookmarkStart w:id="1" w:name="_Toc449771635"/>
       <w:r>
         <w:rPr>
           <w:lang w:val="en-GB"/>
@@ -2922,7 +3187,7 @@
       <w:pPr>
         <w:pStyle w:val="Cmsor1"/>
       </w:pPr>
-      <w:bookmarkStart w:id="2" w:name="_Toc449173824"/>
+      <w:bookmarkStart w:id="2" w:name="_Toc449771636"/>
       <w:r>
         <w:lastRenderedPageBreak/>
         <w:t>Bevezetés</w:t>
@@ -2933,7 +3198,7 @@
       <w:pPr>
         <w:pStyle w:val="Cmsor2"/>
       </w:pPr>
-      <w:bookmarkStart w:id="3" w:name="_Toc449173825"/>
+      <w:bookmarkStart w:id="3" w:name="_Toc449771637"/>
       <w:r>
         <w:t>Gantt diagram</w:t>
       </w:r>
@@ -3084,10 +3349,27 @@
     </w:p>
     <w:p>
       <w:pPr>
+        <w:spacing w:before="0" w:after="200" w:line="276" w:lineRule="auto"/>
+        <w:jc w:val="left"/>
+        <w:rPr>
+          <w:rFonts w:eastAsiaTheme="majorEastAsia" w:cstheme="majorBidi"/>
+          <w:b/>
+          <w:bCs/>
+          <w:sz w:val="28"/>
+          <w:szCs w:val="26"/>
+        </w:rPr>
+      </w:pPr>
+      <w:bookmarkStart w:id="5" w:name="_Toc449771638"/>
+      <w:r>
+        <w:br w:type="page"/>
+      </w:r>
+    </w:p>
+    <w:p>
+      <w:pPr>
         <w:pStyle w:val="Cmsor2"/>
       </w:pPr>
-      <w:bookmarkStart w:id="5" w:name="_Toc449173826"/>
-      <w:r>
+      <w:r>
+        <w:lastRenderedPageBreak/>
         <w:t>Létező megoldások</w:t>
       </w:r>
       <w:bookmarkEnd w:id="5"/>
@@ -3097,11 +3379,7 @@
         <w:t>Az egyik legelterjedtebb létező megoldás a Microsoft Project, így a dolgozat folyamán ezt tekintem mintának.</w:t>
       </w:r>
       <w:r>
-        <w:t xml:space="preserve"> Az 1. ábrán látható, hogy hogyan épül fel a felülete. Az egyes </w:t>
-      </w:r>
-      <w:r>
-        <w:lastRenderedPageBreak/>
-        <w:t>feladatok egymás alatt jelennek meg további információk társaságában (időtartam, kezdés, befejezés időpontja). Bal oldalt látható vizuálisan, hogy mely feladatokat mikor kell elvégezni. Látható, hogy az egyes feladatok csoportba rendezhetőek, és köztük függőségeket tudunk definiálni, amik vizuálisan is megjelennek.</w:t>
+        <w:t xml:space="preserve"> Az 1. ábrán látható, hogy hogyan épül fel a felülete. Az egyes feladatok egymás alatt jelennek meg további információk társaságában (időtartam, kezdés, befejezés időpontja). Bal oldalt látható vizuálisan, hogy mely feladatokat mikor kell elvégezni. Látható, hogy az egyes feladatok csoportba rendezhetőek, és köztük függőségeket tudunk definiálni, amik vizuálisan is megjelennek.</w:t>
       </w:r>
     </w:p>
     <w:p>
@@ -3121,7 +3399,7 @@
       <w:pPr>
         <w:pStyle w:val="Cmsor1"/>
       </w:pPr>
-      <w:bookmarkStart w:id="6" w:name="_Toc449173827"/>
+      <w:bookmarkStart w:id="6" w:name="_Toc449771639"/>
       <w:r>
         <w:lastRenderedPageBreak/>
         <w:t>Vékonykliens fejlesztés</w:t>
@@ -3132,7 +3410,7 @@
       <w:pPr>
         <w:pStyle w:val="Cmsor2"/>
       </w:pPr>
-      <w:bookmarkStart w:id="7" w:name="_Toc449173828"/>
+      <w:bookmarkStart w:id="7" w:name="_Toc449771640"/>
       <w:r>
         <w:t>Bevezetés</w:t>
       </w:r>
@@ -3162,7 +3440,7 @@
       <w:pPr>
         <w:pStyle w:val="Cmsor2"/>
       </w:pPr>
-      <w:bookmarkStart w:id="8" w:name="_Toc449173829"/>
+      <w:bookmarkStart w:id="8" w:name="_Toc449771641"/>
       <w:r>
         <w:t>JavaScript</w:t>
       </w:r>
@@ -3197,10 +3475,27 @@
     </w:p>
     <w:p>
       <w:pPr>
+        <w:spacing w:before="0" w:after="200" w:line="276" w:lineRule="auto"/>
+        <w:jc w:val="left"/>
+        <w:rPr>
+          <w:rFonts w:eastAsiaTheme="majorEastAsia" w:cstheme="majorBidi"/>
+          <w:b/>
+          <w:bCs/>
+          <w:sz w:val="28"/>
+          <w:szCs w:val="26"/>
+        </w:rPr>
+      </w:pPr>
+      <w:bookmarkStart w:id="9" w:name="_Toc449771642"/>
+      <w:r>
+        <w:br w:type="page"/>
+      </w:r>
+    </w:p>
+    <w:p>
+      <w:pPr>
         <w:pStyle w:val="Cmsor2"/>
       </w:pPr>
-      <w:bookmarkStart w:id="9" w:name="_Toc449173830"/>
-      <w:r>
+      <w:r>
+        <w:lastRenderedPageBreak/>
         <w:t>TypeScript</w:t>
       </w:r>
       <w:bookmarkEnd w:id="9"/>
@@ -3230,7 +3525,6 @@
     </w:p>
     <w:p>
       <w:r>
-        <w:lastRenderedPageBreak/>
         <w:t xml:space="preserve">Ennek orvoslására több megoldás is született, amik különböző módokon segítik a fejlesztést. Az egyik ilyen a Microsoft által </w:t>
       </w:r>
       <w:r>
@@ -3241,17 +3535,7 @@
       </w:r>
     </w:p>
     <w:p>
-      <w:pPr>
-        <w:spacing w:before="0" w:after="200"/>
-        <w:jc w:val="left"/>
-      </w:pPr>
-      <w:r>
-        <w:br w:type="page"/>
-      </w:r>
-    </w:p>
-    <w:p>
-      <w:r>
-        <w:lastRenderedPageBreak/>
+      <w:r>
         <w:t>Egy egyszerű osztály így néz ki:</w:t>
       </w:r>
     </w:p>
@@ -3593,6 +3877,7 @@
     </w:p>
     <w:p>
       <w:r>
+        <w:lastRenderedPageBreak/>
         <w:t>A TypeScript legnagyobb előnye, hogy kompatibilis a már létező JavaScript</w:t>
       </w:r>
       <w:r>
@@ -3613,11 +3898,7 @@
         <w:t>A nagy előnye egy ilyen plusz réteg bevezetésének, hogy fe</w:t>
       </w:r>
       <w:r>
-        <w:t xml:space="preserve">jlesztés közben sokkal kevesebbszer kell belenézni a dokumentációba vagy a hívott kód implementációjába, hiszen a fejlesztési környezet az automatikus kiegészítéssel segíti a fejlesztést. Ha az egész alkalmazás TypeScript-ben íródott, akkor biztosak lehetünk abban, hogy ahol egy adott típust </w:t>
-      </w:r>
-      <w:r>
-        <w:lastRenderedPageBreak/>
-        <w:t>megkövetelünk, ott az is van, de ha már külső JavaScript kódból hívjuk, akkor szükséges az ellenőrzés.</w:t>
+        <w:t>jlesztés közben sokkal kevesebbszer kell belenézni a dokumentációba vagy a hívott kód implementációjába, hiszen a fejlesztési környezet az automatikus kiegészítéssel segíti a fejlesztést. Ha az egész alkalmazás TypeScript-ben íródott, akkor biztosak lehetünk abban, hogy ahol egy adott típust megkövetelünk, ott az is van, de ha már külső JavaScript kódból hívjuk, akkor szükséges az ellenőrzés.</w:t>
       </w:r>
     </w:p>
     <w:p>
@@ -3640,7 +3921,7 @@
       <w:pPr>
         <w:pStyle w:val="Cmsor2"/>
       </w:pPr>
-      <w:bookmarkStart w:id="10" w:name="_Toc449173831"/>
+      <w:bookmarkStart w:id="10" w:name="_Toc449771643"/>
       <w:r>
         <w:lastRenderedPageBreak/>
         <w:t>HTML5, Canvas, KonvaJS</w:t>
@@ -3654,7 +3935,7 @@
       <w:pPr>
         <w:pStyle w:val="Cmsor2"/>
       </w:pPr>
-      <w:bookmarkStart w:id="11" w:name="_Toc449173832"/>
+      <w:bookmarkStart w:id="11" w:name="_Toc449771644"/>
       <w:r>
         <w:t>AngularJS</w:t>
       </w:r>
@@ -3670,6 +3951,13 @@
     </w:p>
     <w:p>
       <w:r>
+        <w:t>Ez a keretrendszer a fejlesztőt igyekszik abban segíteni, hogy a kezdektől fogva támogassa</w:t>
+      </w:r>
+      <w:bookmarkStart w:id="12" w:name="_GoBack"/>
+      <w:bookmarkEnd w:id="12"/>
+    </w:p>
+    <w:p>
+      <w:r>
         <w:t xml:space="preserve">Az AngularJS legnagyobb előnye, hogy a HTML bizonyos elemeit hozzá lehet kötni (binding – adatkötés) a mögötte álló Controller bizonyos elemeihez, és amíg az AngularJS kereteiben belül dolgozunk, addig a változások automatikusan nyomon lesznek követve. </w:t>
       </w:r>
     </w:p>
@@ -3679,6 +3967,22 @@
       </w:r>
       <w:r>
         <w:t>plate könyvtárat, REST klienst és rengeteg egyéb funkciót.</w:t>
+      </w:r>
+    </w:p>
+    <w:p>
+      <w:pPr>
+        <w:spacing w:before="0" w:after="200" w:line="276" w:lineRule="auto"/>
+        <w:jc w:val="left"/>
+        <w:rPr>
+          <w:rFonts w:eastAsiaTheme="majorEastAsia" w:cstheme="majorBidi"/>
+          <w:b/>
+          <w:bCs/>
+          <w:sz w:val="26"/>
+        </w:rPr>
+      </w:pPr>
+      <w:bookmarkStart w:id="13" w:name="_Toc449771645"/>
+      <w:r>
+        <w:br w:type="page"/>
       </w:r>
     </w:p>
     <w:p>
@@ -3689,11 +3993,11 @@
           <w:szCs w:val="28"/>
         </w:rPr>
       </w:pPr>
-      <w:bookmarkStart w:id="12" w:name="_Toc449173833"/>
-      <w:r>
+      <w:r>
+        <w:lastRenderedPageBreak/>
         <w:t>Angular Material</w:t>
       </w:r>
-      <w:bookmarkEnd w:id="12"/>
+      <w:bookmarkEnd w:id="13"/>
       <w:r>
         <w:t xml:space="preserve"> </w:t>
       </w:r>
@@ -3738,7 +4042,6 @@
           <w:noProof/>
           <w:lang w:eastAsia="hu-HU"/>
         </w:rPr>
-        <w:lastRenderedPageBreak/>
         <w:drawing>
           <wp:inline distT="0" distB="0" distL="0" distR="0" wp14:anchorId="7C4D4391" wp14:editId="4435ACA9">
             <wp:extent cx="1247775" cy="1247775"/>
@@ -3921,6 +4224,7 @@
         </w:numPr>
       </w:pPr>
       <w:r>
+        <w:lastRenderedPageBreak/>
         <w:t>Az animáció, mozgás fontossága: A felhasználók reakciója egy mozgásra álta</w:t>
       </w:r>
       <w:r>
@@ -3953,25 +4257,25 @@
       <w:pPr>
         <w:pStyle w:val="Cmsor1"/>
       </w:pPr>
-      <w:bookmarkStart w:id="13" w:name="_Toc449173834"/>
+      <w:bookmarkStart w:id="14" w:name="_Toc449771646"/>
       <w:r>
         <w:lastRenderedPageBreak/>
         <w:t>Gantt diagram</w:t>
       </w:r>
-      <w:bookmarkEnd w:id="13"/>
+      <w:bookmarkEnd w:id="14"/>
     </w:p>
     <w:p>
       <w:pPr>
         <w:pStyle w:val="Cmsor2"/>
       </w:pPr>
-      <w:bookmarkStart w:id="14" w:name="_Toc449173835"/>
+      <w:bookmarkStart w:id="15" w:name="_Toc449771647"/>
       <w:r>
         <w:t>Bevezetés</w:t>
       </w:r>
       <w:r>
         <w:t>, követelmények</w:t>
       </w:r>
-      <w:bookmarkEnd w:id="14"/>
+      <w:bookmarkEnd w:id="15"/>
     </w:p>
     <w:p>
       <w:r>
@@ -3994,11 +4298,11 @@
       <w:pPr>
         <w:pStyle w:val="Cmsor2"/>
       </w:pPr>
-      <w:bookmarkStart w:id="15" w:name="_Toc449173836"/>
+      <w:bookmarkStart w:id="16" w:name="_Toc449771648"/>
       <w:r>
         <w:t>Modell</w:t>
       </w:r>
-      <w:bookmarkEnd w:id="15"/>
+      <w:bookmarkEnd w:id="16"/>
     </w:p>
     <w:p>
       <w:pPr>
@@ -4007,6 +4311,8 @@
       <w:r>
         <w:rPr>
           <w:rStyle w:val="Finomhivatkozs"/>
+          <w:noProof/>
+          <w:lang w:eastAsia="hu-HU"/>
         </w:rPr>
         <w:drawing>
           <wp:inline distT="0" distB="0" distL="0" distR="0" wp14:anchorId="73A351FC" wp14:editId="5B8D1A1F">
@@ -4070,12 +4376,12 @@
       <w:pPr>
         <w:pStyle w:val="Cmsor3"/>
       </w:pPr>
-      <w:bookmarkStart w:id="16" w:name="_Toc449173837"/>
+      <w:bookmarkStart w:id="17" w:name="_Toc449771649"/>
       <w:r>
         <w:lastRenderedPageBreak/>
         <w:t>Projekt felépítése</w:t>
       </w:r>
-      <w:bookmarkEnd w:id="16"/>
+      <w:bookmarkEnd w:id="17"/>
     </w:p>
     <w:p>
       <w:r>
@@ -4154,53 +4460,55 @@
       <w:pPr>
         <w:pStyle w:val="Cmsor3"/>
       </w:pPr>
-      <w:bookmarkStart w:id="17" w:name="_Toc449173838"/>
+      <w:bookmarkStart w:id="18" w:name="_Toc449771650"/>
       <w:r>
         <w:lastRenderedPageBreak/>
         <w:t>Munkanaptár</w:t>
       </w:r>
-      <w:bookmarkEnd w:id="17"/>
+      <w:bookmarkEnd w:id="18"/>
     </w:p>
     <w:p>
       <w:pPr>
         <w:pStyle w:val="Cmsor3"/>
       </w:pPr>
-      <w:bookmarkStart w:id="18" w:name="_Toc449173839"/>
+      <w:bookmarkStart w:id="19" w:name="_Toc449771651"/>
       <w:r>
         <w:t>Ütemező</w:t>
       </w:r>
-      <w:bookmarkEnd w:id="18"/>
+      <w:bookmarkEnd w:id="19"/>
     </w:p>
     <w:p>
       <w:pPr>
         <w:pStyle w:val="Cmsor3"/>
       </w:pPr>
-      <w:bookmarkStart w:id="19" w:name="_Toc449173840"/>
+      <w:bookmarkStart w:id="20" w:name="_Toc449771652"/>
       <w:r>
         <w:t>Erőforrások</w:t>
       </w:r>
-      <w:bookmarkEnd w:id="19"/>
+      <w:bookmarkEnd w:id="20"/>
     </w:p>
     <w:p>
       <w:pPr>
         <w:pStyle w:val="Cmsor2"/>
       </w:pPr>
-      <w:bookmarkStart w:id="20" w:name="_Toc449173841"/>
+      <w:bookmarkStart w:id="21" w:name="_Toc449771653"/>
       <w:r>
         <w:t>Ütemezés</w:t>
       </w:r>
-      <w:bookmarkEnd w:id="20"/>
       <w:r>
         <w:t>, CPM</w:t>
       </w:r>
+      <w:bookmarkEnd w:id="21"/>
     </w:p>
     <w:p>
       <w:pPr>
         <w:pStyle w:val="Cmsor3"/>
       </w:pPr>
+      <w:bookmarkStart w:id="22" w:name="_Toc449771654"/>
       <w:r>
         <w:t>Bevezetés</w:t>
       </w:r>
+      <w:bookmarkEnd w:id="22"/>
       <w:r>
         <w:t xml:space="preserve"> </w:t>
       </w:r>
@@ -4233,9 +4541,11 @@
       <w:pPr>
         <w:pStyle w:val="Cmsor3"/>
       </w:pPr>
+      <w:bookmarkStart w:id="23" w:name="_Toc449771655"/>
       <w:r>
         <w:t>Kritikus útvonal módszer</w:t>
       </w:r>
+      <w:bookmarkEnd w:id="23"/>
     </w:p>
     <w:p>
       <w:r>
@@ -4244,6 +4554,10 @@
     </w:p>
     <w:p>
       <w:r>
+        <w:rPr>
+          <w:noProof/>
+          <w:lang w:eastAsia="hu-HU"/>
+        </w:rPr>
         <w:drawing>
           <wp:inline distT="0" distB="0" distL="0" distR="0" wp14:anchorId="287486D1" wp14:editId="1964C3D0">
             <wp:extent cx="5325216" cy="2260343"/>
@@ -4427,9 +4741,11 @@
       <w:pPr>
         <w:pStyle w:val="Cmsor3"/>
       </w:pPr>
+      <w:bookmarkStart w:id="24" w:name="_Toc449771656"/>
       <w:r>
         <w:t>Erőforrások ütemezése</w:t>
       </w:r>
+      <w:bookmarkEnd w:id="24"/>
     </w:p>
     <w:p>
       <w:r>
@@ -4542,42 +4858,42 @@
       <w:pPr>
         <w:pStyle w:val="Cmsor2"/>
       </w:pPr>
-      <w:bookmarkStart w:id="21" w:name="_Toc449173842"/>
+      <w:bookmarkStart w:id="25" w:name="_Toc449771657"/>
       <w:r>
         <w:t>Megvalósítás</w:t>
       </w:r>
-      <w:bookmarkEnd w:id="21"/>
+      <w:bookmarkEnd w:id="25"/>
     </w:p>
     <w:p>
       <w:pPr>
         <w:pStyle w:val="Cmsor1"/>
       </w:pPr>
-      <w:bookmarkStart w:id="22" w:name="_Toc449173843"/>
+      <w:bookmarkStart w:id="26" w:name="_Toc449771658"/>
       <w:r>
         <w:lastRenderedPageBreak/>
         <w:t>A teljes webalkalmazás</w:t>
       </w:r>
-      <w:bookmarkEnd w:id="22"/>
+      <w:bookmarkEnd w:id="26"/>
     </w:p>
     <w:p>
       <w:pPr>
         <w:pStyle w:val="Cmsor2"/>
       </w:pPr>
-      <w:bookmarkStart w:id="23" w:name="_Toc449173844"/>
+      <w:bookmarkStart w:id="27" w:name="_Toc449771659"/>
       <w:r>
         <w:t>Bevezetés, követelmények</w:t>
       </w:r>
-      <w:bookmarkEnd w:id="23"/>
+      <w:bookmarkEnd w:id="27"/>
     </w:p>
     <w:p>
       <w:pPr>
         <w:pStyle w:val="Cmsor2"/>
       </w:pPr>
-      <w:bookmarkStart w:id="24" w:name="_Toc449173845"/>
+      <w:bookmarkStart w:id="28" w:name="_Toc449771660"/>
       <w:r>
         <w:t>Architektúra</w:t>
       </w:r>
-      <w:bookmarkEnd w:id="24"/>
+      <w:bookmarkEnd w:id="28"/>
     </w:p>
     <w:p>
       <w:pPr>
@@ -4678,29 +4994,27 @@
       <w:r>
         <w:t>A Web app és a Gantt diagram az általam írt komponensek, amik mind TypeScript-en kereszül érik el a fent említett komponenseket.</w:t>
       </w:r>
-      <w:bookmarkStart w:id="25" w:name="_GoBack"/>
-      <w:bookmarkEnd w:id="25"/>
     </w:p>
     <w:p>
       <w:pPr>
         <w:pStyle w:val="Cmsor2"/>
       </w:pPr>
-      <w:bookmarkStart w:id="26" w:name="_Toc449173846"/>
+      <w:bookmarkStart w:id="29" w:name="_Toc449771661"/>
       <w:r>
         <w:t>Megvalósítás</w:t>
       </w:r>
-      <w:bookmarkEnd w:id="26"/>
+      <w:bookmarkEnd w:id="29"/>
     </w:p>
     <w:p>
       <w:pPr>
         <w:pStyle w:val="Cmsor1"/>
       </w:pPr>
-      <w:bookmarkStart w:id="27" w:name="_Toc449173847"/>
+      <w:bookmarkStart w:id="30" w:name="_Toc449771662"/>
       <w:r>
         <w:lastRenderedPageBreak/>
         <w:t>Összefoglalás</w:t>
       </w:r>
-      <w:bookmarkEnd w:id="27"/>
+      <w:bookmarkEnd w:id="30"/>
     </w:p>
     <w:p>
       <w:pPr>
@@ -4711,7 +5025,7 @@
         </w:numPr>
         <w:ind w:left="431" w:hanging="431"/>
       </w:pPr>
-      <w:bookmarkStart w:id="28" w:name="_Toc449173848"/>
+      <w:bookmarkStart w:id="31" w:name="_Toc449771663"/>
       <w:r>
         <w:lastRenderedPageBreak/>
         <w:t xml:space="preserve">Ábrák </w:t>
@@ -4719,7 +5033,7 @@
       <w:r>
         <w:t>jegyzéke</w:t>
       </w:r>
-      <w:bookmarkEnd w:id="28"/>
+      <w:bookmarkEnd w:id="31"/>
     </w:p>
     <w:p>
       <w:pPr>
@@ -4814,11 +5128,11 @@
         <w:lastRenderedPageBreak/>
         <w:fldChar w:fldCharType="end"/>
       </w:r>
-      <w:bookmarkStart w:id="29" w:name="_Toc449173849"/>
+      <w:bookmarkStart w:id="32" w:name="_Toc449771664"/>
       <w:r>
         <w:t>Táblázatok jegyzéke</w:t>
       </w:r>
-      <w:bookmarkEnd w:id="29"/>
+      <w:bookmarkEnd w:id="32"/>
     </w:p>
     <w:p>
       <w:pPr>
@@ -4923,12 +5237,12 @@
         </w:numPr>
         <w:ind w:left="431" w:hanging="431"/>
       </w:pPr>
-      <w:bookmarkStart w:id="30" w:name="_Toc449173850"/>
+      <w:bookmarkStart w:id="33" w:name="_Toc449771665"/>
       <w:r>
         <w:lastRenderedPageBreak/>
         <w:t>Irodalomjegyzék</w:t>
       </w:r>
-      <w:bookmarkEnd w:id="30"/>
+      <w:bookmarkEnd w:id="33"/>
     </w:p>
     <w:p>
       <w:pPr>
@@ -4939,12 +5253,12 @@
         </w:numPr>
         <w:ind w:left="431" w:hanging="431"/>
       </w:pPr>
-      <w:bookmarkStart w:id="31" w:name="_Toc449173851"/>
+      <w:bookmarkStart w:id="34" w:name="_Toc449771666"/>
       <w:r>
         <w:lastRenderedPageBreak/>
         <w:t>Függelék</w:t>
       </w:r>
-      <w:bookmarkEnd w:id="31"/>
+      <w:bookmarkEnd w:id="34"/>
     </w:p>
     <w:p>
       <w:r>
@@ -5027,7 +5341,7 @@
           <w:rPr>
             <w:noProof/>
           </w:rPr>
-          <w:t>21</w:t>
+          <w:t>12</w:t>
         </w:r>
         <w:r>
           <w:fldChar w:fldCharType="end"/>
@@ -7604,6 +7918,7 @@
   <w:style w:type="character" w:default="1" w:styleId="Bekezdsalapbettpusa">
     <w:name w:val="Default Paragraph Font"/>
     <w:uiPriority w:val="1"/>
+    <w:semiHidden/>
     <w:unhideWhenUsed/>
   </w:style>
   <w:style w:type="table" w:default="1" w:styleId="Normltblzat">
@@ -8444,559 +8759,6 @@
 </w:styles>
 </file>
 
-<file path=word/glossary/document.xml><?xml version="1.0" encoding="utf-8"?>
-<w:glossaryDocument xmlns:wpc="http://schemas.microsoft.com/office/word/2010/wordprocessingCanvas" xmlns:cx="http://schemas.microsoft.com/office/drawing/2014/chartex" xmlns:cx1="http://schemas.microsoft.com/office/drawing/2015/9/8/chartex" xmlns:mc="http://schemas.openxmlformats.org/markup-compatibility/2006" xmlns:o="urn:schemas-microsoft-com:office:office" xmlns:r="http://schemas.openxmlformats.org/officeDocument/2006/relationships" xmlns:m="http://schemas.openxmlformats.org/officeDocument/2006/math" xmlns:v="urn:schemas-microsoft-com:vml" xmlns:wp14="http://schemas.microsoft.com/office/word/2010/wordprocessingDrawing" xmlns:wp="http://schemas.openxmlformats.org/drawingml/2006/wordprocessingDrawing" xmlns:w10="urn:schemas-microsoft-com:office:word" xmlns:w="http://schemas.openxmlformats.org/wordprocessingml/2006/main" xmlns:w14="http://schemas.microsoft.com/office/word/2010/wordml" xmlns:w15="http://schemas.microsoft.com/office/word/2012/wordml" xmlns:w16se="http://schemas.microsoft.com/office/word/2015/wordml/symex" xmlns:wpg="http://schemas.microsoft.com/office/word/2010/wordprocessingGroup" xmlns:wpi="http://schemas.microsoft.com/office/word/2010/wordprocessingInk" xmlns:wne="http://schemas.microsoft.com/office/word/2006/wordml" xmlns:wps="http://schemas.microsoft.com/office/word/2010/wordprocessingShape" mc:Ignorable="w14 w15 w16se wp14"/>
-</file>
-
-<file path=word/glossary/fontTable.xml><?xml version="1.0" encoding="utf-8"?>
-<w:fonts xmlns:mc="http://schemas.openxmlformats.org/markup-compatibility/2006" xmlns:r="http://schemas.openxmlformats.org/officeDocument/2006/relationships" xmlns:w="http://schemas.openxmlformats.org/wordprocessingml/2006/main" xmlns:w14="http://schemas.microsoft.com/office/word/2010/wordml" xmlns:w15="http://schemas.microsoft.com/office/word/2012/wordml" xmlns:w16se="http://schemas.microsoft.com/office/word/2015/wordml/symex" mc:Ignorable="w14 w15 w16se">
-  <w:font w:name="Symbol">
-    <w:panose1 w:val="05050102010706020507"/>
-    <w:charset w:val="02"/>
-    <w:family w:val="roman"/>
-    <w:pitch w:val="variable"/>
-    <w:sig w:usb0="00000000" w:usb1="10000000" w:usb2="00000000" w:usb3="00000000" w:csb0="80000000" w:csb1="00000000"/>
-  </w:font>
-  <w:font w:name="Times New Roman">
-    <w:panose1 w:val="02020603050405020304"/>
-    <w:charset w:val="EE"/>
-    <w:family w:val="roman"/>
-    <w:pitch w:val="variable"/>
-    <w:sig w:usb0="E0002AFF" w:usb1="C0007843" w:usb2="00000009" w:usb3="00000000" w:csb0="000001FF" w:csb1="00000000"/>
-  </w:font>
-  <w:font w:name="Courier New">
-    <w:panose1 w:val="02070309020205020404"/>
-    <w:charset w:val="EE"/>
-    <w:family w:val="modern"/>
-    <w:pitch w:val="fixed"/>
-    <w:sig w:usb0="E0002EFF" w:usb1="C0007843" w:usb2="00000009" w:usb3="00000000" w:csb0="000001FF" w:csb1="00000000"/>
-  </w:font>
-  <w:font w:name="Wingdings">
-    <w:panose1 w:val="05000000000000000000"/>
-    <w:charset w:val="02"/>
-    <w:family w:val="auto"/>
-    <w:pitch w:val="variable"/>
-    <w:sig w:usb0="00000000" w:usb1="10000000" w:usb2="00000000" w:usb3="00000000" w:csb0="80000000" w:csb1="00000000"/>
-  </w:font>
-  <w:font w:name="Calibri">
-    <w:panose1 w:val="020F0502020204030204"/>
-    <w:charset w:val="EE"/>
-    <w:family w:val="swiss"/>
-    <w:pitch w:val="variable"/>
-    <w:sig w:usb0="E00002FF" w:usb1="4000ACFF" w:usb2="00000001" w:usb3="00000000" w:csb0="0000019F" w:csb1="00000000"/>
-  </w:font>
-  <w:font w:name="Cambria">
-    <w:panose1 w:val="02040503050406030204"/>
-    <w:charset w:val="EE"/>
-    <w:family w:val="roman"/>
-    <w:pitch w:val="variable"/>
-    <w:sig w:usb0="E00002FF" w:usb1="400004FF" w:usb2="00000000" w:usb3="00000000" w:csb0="0000019F" w:csb1="00000000"/>
-  </w:font>
-  <w:font w:name="Tahoma">
-    <w:panose1 w:val="020B0604030504040204"/>
-    <w:charset w:val="EE"/>
-    <w:family w:val="swiss"/>
-    <w:pitch w:val="variable"/>
-    <w:sig w:usb0="E1002EFF" w:usb1="C000605B" w:usb2="00000029" w:usb3="00000000" w:csb0="000101FF" w:csb1="00000000"/>
-  </w:font>
-  <w:font w:name="Consolas">
-    <w:panose1 w:val="020B0609020204030204"/>
-    <w:charset w:val="EE"/>
-    <w:family w:val="modern"/>
-    <w:pitch w:val="fixed"/>
-    <w:sig w:usb0="E00002FF" w:usb1="0000FCFF" w:usb2="00000001" w:usb3="00000000" w:csb0="0000019F" w:csb1="00000000"/>
-  </w:font>
-  <w:font w:name="Calibri Light">
-    <w:panose1 w:val="020F0302020204030204"/>
-    <w:charset w:val="EE"/>
-    <w:family w:val="swiss"/>
-    <w:pitch w:val="variable"/>
-    <w:sig w:usb0="A00002EF" w:usb1="4000207B" w:usb2="00000000" w:usb3="00000000" w:csb0="0000019F" w:csb1="00000000"/>
-  </w:font>
-</w:fonts>
-</file>
-
-<file path=word/glossary/settings.xml><?xml version="1.0" encoding="utf-8"?>
-<w:settings xmlns:mc="http://schemas.openxmlformats.org/markup-compatibility/2006" xmlns:o="urn:schemas-microsoft-com:office:office" xmlns:r="http://schemas.openxmlformats.org/officeDocument/2006/relationships" xmlns:m="http://schemas.openxmlformats.org/officeDocument/2006/math" xmlns:v="urn:schemas-microsoft-com:vml" xmlns:w10="urn:schemas-microsoft-com:office:word" xmlns:w="http://schemas.openxmlformats.org/wordprocessingml/2006/main" xmlns:w14="http://schemas.microsoft.com/office/word/2010/wordml" xmlns:w15="http://schemas.microsoft.com/office/word/2012/wordml" xmlns:w16se="http://schemas.microsoft.com/office/word/2015/wordml/symex" xmlns:sl="http://schemas.openxmlformats.org/schemaLibrary/2006/main" mc:Ignorable="w14 w15 w16se">
-  <w:view w:val="normal"/>
-  <w:defaultTabStop w:val="708"/>
-  <w:hyphenationZone w:val="425"/>
-  <w:characterSpacingControl w:val="doNotCompress"/>
-  <w:compat>
-    <w:useFELayout/>
-    <w:compatSetting w:name="compatibilityMode" w:uri="http://schemas.microsoft.com/office/word" w:val="15"/>
-    <w:compatSetting w:name="overrideTableStyleFontSizeAndJustification" w:uri="http://schemas.microsoft.com/office/word" w:val="1"/>
-    <w:compatSetting w:name="enableOpenTypeFeatures" w:uri="http://schemas.microsoft.com/office/word" w:val="1"/>
-    <w:compatSetting w:name="doNotFlipMirrorIndents" w:uri="http://schemas.microsoft.com/office/word" w:val="1"/>
-    <w:compatSetting w:name="differentiateMultirowTableHeaders" w:uri="http://schemas.microsoft.com/office/word" w:val="1"/>
-  </w:compat>
-  <w:rsids>
-    <w:rsidRoot w:val="00CC6D1A"/>
-    <w:rsid w:val="007D02A3"/>
-    <w:rsid w:val="00CC6D1A"/>
-  </w:rsids>
-  <m:mathPr>
-    <m:mathFont m:val="Cambria Math"/>
-    <m:brkBin m:val="before"/>
-    <m:brkBinSub m:val="--"/>
-    <m:smallFrac m:val="0"/>
-    <m:dispDef/>
-    <m:lMargin m:val="0"/>
-    <m:rMargin m:val="0"/>
-    <m:defJc m:val="centerGroup"/>
-    <m:wrapIndent m:val="1440"/>
-    <m:intLim m:val="subSup"/>
-    <m:naryLim m:val="undOvr"/>
-  </m:mathPr>
-  <w:themeFontLang w:val="hu-HU"/>
-  <w:clrSchemeMapping w:bg1="light1" w:t1="dark1" w:bg2="light2" w:t2="dark2" w:accent1="accent1" w:accent2="accent2" w:accent3="accent3" w:accent4="accent4" w:accent5="accent5" w:accent6="accent6" w:hyperlink="hyperlink" w:followedHyperlink="followedHyperlink"/>
-  <w:decimalSymbol w:val=","/>
-  <w:listSeparator w:val=";"/>
-  <w15:chartTrackingRefBased/>
-</w:settings>
-</file>
-
-<file path=word/glossary/styles.xml><?xml version="1.0" encoding="utf-8"?>
-<w:styles xmlns:mc="http://schemas.openxmlformats.org/markup-compatibility/2006" xmlns:r="http://schemas.openxmlformats.org/officeDocument/2006/relationships" xmlns:w="http://schemas.openxmlformats.org/wordprocessingml/2006/main" xmlns:w14="http://schemas.microsoft.com/office/word/2010/wordml" xmlns:w15="http://schemas.microsoft.com/office/word/2012/wordml" xmlns:w16se="http://schemas.microsoft.com/office/word/2015/wordml/symex" mc:Ignorable="w14 w15 w16se">
-  <w:docDefaults>
-    <w:rPrDefault>
-      <w:rPr>
-        <w:rFonts w:asciiTheme="minorHAnsi" w:eastAsiaTheme="minorEastAsia" w:hAnsiTheme="minorHAnsi" w:cstheme="minorBidi"/>
-        <w:sz w:val="22"/>
-        <w:szCs w:val="22"/>
-        <w:lang w:val="hu-HU" w:eastAsia="hu-HU" w:bidi="ar-SA"/>
-      </w:rPr>
-    </w:rPrDefault>
-    <w:pPrDefault>
-      <w:pPr>
-        <w:spacing w:after="160" w:line="259" w:lineRule="auto"/>
-      </w:pPr>
-    </w:pPrDefault>
-  </w:docDefaults>
-  <w:latentStyles w:defLockedState="0" w:defUIPriority="99" w:defSemiHidden="0" w:defUnhideWhenUsed="0" w:defQFormat="0" w:count="371">
-    <w:lsdException w:name="Normal" w:uiPriority="0" w:qFormat="1"/>
-    <w:lsdException w:name="heading 1" w:uiPriority="9" w:qFormat="1"/>
-    <w:lsdException w:name="heading 2" w:semiHidden="1" w:uiPriority="9" w:unhideWhenUsed="1" w:qFormat="1"/>
-    <w:lsdException w:name="heading 3" w:semiHidden="1" w:uiPriority="9" w:unhideWhenUsed="1" w:qFormat="1"/>
-    <w:lsdException w:name="heading 4" w:semiHidden="1" w:uiPriority="9" w:unhideWhenUsed="1" w:qFormat="1"/>
-    <w:lsdException w:name="heading 5" w:semiHidden="1" w:uiPriority="9" w:unhideWhenUsed="1" w:qFormat="1"/>
-    <w:lsdException w:name="heading 6" w:semiHidden="1" w:uiPriority="9" w:unhideWhenUsed="1" w:qFormat="1"/>
-    <w:lsdException w:name="heading 7" w:semiHidden="1" w:uiPriority="9" w:unhideWhenUsed="1" w:qFormat="1"/>
-    <w:lsdException w:name="heading 8" w:semiHidden="1" w:uiPriority="9" w:unhideWhenUsed="1" w:qFormat="1"/>
-    <w:lsdException w:name="heading 9" w:semiHidden="1" w:uiPriority="9" w:unhideWhenUsed="1" w:qFormat="1"/>
-    <w:lsdException w:name="index 1" w:semiHidden="1" w:unhideWhenUsed="1"/>
-    <w:lsdException w:name="index 2" w:semiHidden="1" w:unhideWhenUsed="1"/>
-    <w:lsdException w:name="index 3" w:semiHidden="1" w:unhideWhenUsed="1"/>
-    <w:lsdException w:name="index 4" w:semiHidden="1" w:unhideWhenUsed="1"/>
-    <w:lsdException w:name="index 5" w:semiHidden="1" w:unhideWhenUsed="1"/>
-    <w:lsdException w:name="index 6" w:semiHidden="1" w:unhideWhenUsed="1"/>
-    <w:lsdException w:name="index 7" w:semiHidden="1" w:unhideWhenUsed="1"/>
-    <w:lsdException w:name="index 8" w:semiHidden="1" w:unhideWhenUsed="1"/>
-    <w:lsdException w:name="index 9" w:semiHidden="1" w:unhideWhenUsed="1"/>
-    <w:lsdException w:name="toc 1" w:semiHidden="1" w:uiPriority="39" w:unhideWhenUsed="1"/>
-    <w:lsdException w:name="toc 2" w:semiHidden="1" w:uiPriority="39" w:unhideWhenUsed="1"/>
-    <w:lsdException w:name="toc 3" w:semiHidden="1" w:uiPriority="39" w:unhideWhenUsed="1"/>
-    <w:lsdException w:name="toc 4" w:semiHidden="1" w:uiPriority="39" w:unhideWhenUsed="1"/>
-    <w:lsdException w:name="toc 5" w:semiHidden="1" w:uiPriority="39" w:unhideWhenUsed="1"/>
-    <w:lsdException w:name="toc 6" w:semiHidden="1" w:uiPriority="39" w:unhideWhenUsed="1"/>
-    <w:lsdException w:name="toc 7" w:semiHidden="1" w:uiPriority="39" w:unhideWhenUsed="1"/>
-    <w:lsdException w:name="toc 8" w:semiHidden="1" w:uiPriority="39" w:unhideWhenUsed="1"/>
-    <w:lsdException w:name="toc 9" w:semiHidden="1" w:uiPriority="39" w:unhideWhenUsed="1"/>
-    <w:lsdException w:name="Normal Indent" w:semiHidden="1" w:unhideWhenUsed="1"/>
-    <w:lsdException w:name="footnote text" w:semiHidden="1" w:unhideWhenUsed="1"/>
-    <w:lsdException w:name="annotation text" w:semiHidden="1" w:unhideWhenUsed="1"/>
-    <w:lsdException w:name="header" w:semiHidden="1" w:unhideWhenUsed="1"/>
-    <w:lsdException w:name="footer" w:semiHidden="1" w:unhideWhenUsed="1"/>
-    <w:lsdException w:name="index heading" w:semiHidden="1" w:unhideWhenUsed="1"/>
-    <w:lsdException w:name="caption" w:semiHidden="1" w:uiPriority="35" w:unhideWhenUsed="1" w:qFormat="1"/>
-    <w:lsdException w:name="table of figures" w:semiHidden="1" w:unhideWhenUsed="1"/>
-    <w:lsdException w:name="envelope address" w:semiHidden="1" w:unhideWhenUsed="1"/>
-    <w:lsdException w:name="envelope return" w:semiHidden="1" w:unhideWhenUsed="1"/>
-    <w:lsdException w:name="footnote reference" w:semiHidden="1" w:unhideWhenUsed="1"/>
-    <w:lsdException w:name="annotation reference" w:semiHidden="1" w:unhideWhenUsed="1"/>
-    <w:lsdException w:name="line number" w:semiHidden="1" w:unhideWhenUsed="1"/>
-    <w:lsdException w:name="page number" w:semiHidden="1" w:unhideWhenUsed="1"/>
-    <w:lsdException w:name="endnote reference" w:semiHidden="1" w:unhideWhenUsed="1"/>
-    <w:lsdException w:name="endnote text" w:semiHidden="1" w:unhideWhenUsed="1"/>
-    <w:lsdException w:name="table of authorities" w:semiHidden="1" w:unhideWhenUsed="1"/>
-    <w:lsdException w:name="macro" w:semiHidden="1" w:unhideWhenUsed="1"/>
-    <w:lsdException w:name="toa heading" w:semiHidden="1" w:unhideWhenUsed="1"/>
-    <w:lsdException w:name="List" w:semiHidden="1" w:unhideWhenUsed="1"/>
-    <w:lsdException w:name="List Bullet" w:semiHidden="1" w:unhideWhenUsed="1"/>
-    <w:lsdException w:name="List Number" w:semiHidden="1" w:unhideWhenUsed="1"/>
-    <w:lsdException w:name="List 2" w:semiHidden="1" w:unhideWhenUsed="1"/>
-    <w:lsdException w:name="List 3" w:semiHidden="1" w:unhideWhenUsed="1"/>
-    <w:lsdException w:name="List 4" w:semiHidden="1" w:unhideWhenUsed="1"/>
-    <w:lsdException w:name="List 5" w:semiHidden="1" w:unhideWhenUsed="1"/>
-    <w:lsdException w:name="List Bullet 2" w:semiHidden="1" w:unhideWhenUsed="1"/>
-    <w:lsdException w:name="List Bullet 3" w:semiHidden="1" w:unhideWhenUsed="1"/>
-    <w:lsdException w:name="List Bullet 4" w:semiHidden="1" w:unhideWhenUsed="1"/>
-    <w:lsdException w:name="List Bullet 5" w:semiHidden="1" w:unhideWhenUsed="1"/>
-    <w:lsdException w:name="List Number 2" w:semiHidden="1" w:unhideWhenUsed="1"/>
-    <w:lsdException w:name="List Number 3" w:semiHidden="1" w:unhideWhenUsed="1"/>
-    <w:lsdException w:name="List Number 4" w:semiHidden="1" w:unhideWhenUsed="1"/>
-    <w:lsdException w:name="List Number 5" w:semiHidden="1" w:unhideWhenUsed="1"/>
-    <w:lsdException w:name="Title" w:uiPriority="10" w:qFormat="1"/>
-    <w:lsdException w:name="Closing" w:semiHidden="1" w:unhideWhenUsed="1"/>
-    <w:lsdException w:name="Signature" w:semiHidden="1" w:unhideWhenUsed="1"/>
-    <w:lsdException w:name="Default Paragraph Font" w:semiHidden="1" w:uiPriority="1" w:unhideWhenUsed="1"/>
-    <w:lsdException w:name="Body Text" w:semiHidden="1" w:unhideWhenUsed="1"/>
-    <w:lsdException w:name="Body Text Indent" w:semiHidden="1" w:unhideWhenUsed="1"/>
-    <w:lsdException w:name="List Continue" w:semiHidden="1" w:unhideWhenUsed="1"/>
-    <w:lsdException w:name="List Continue 2" w:semiHidden="1" w:unhideWhenUsed="1"/>
-    <w:lsdException w:name="List Continue 3" w:semiHidden="1" w:unhideWhenUsed="1"/>
-    <w:lsdException w:name="List Continue 4" w:semiHidden="1" w:unhideWhenUsed="1"/>
-    <w:lsdException w:name="List Continue 5" w:semiHidden="1" w:unhideWhenUsed="1"/>
-    <w:lsdException w:name="Message Header" w:semiHidden="1" w:unhideWhenUsed="1"/>
-    <w:lsdException w:name="Subtitle" w:uiPriority="11" w:qFormat="1"/>
-    <w:lsdException w:name="Salutation" w:semiHidden="1" w:unhideWhenUsed="1"/>
-    <w:lsdException w:name="Date" w:semiHidden="1" w:unhideWhenUsed="1"/>
-    <w:lsdException w:name="Body Text First Indent" w:semiHidden="1" w:unhideWhenUsed="1"/>
-    <w:lsdException w:name="Body Text First Indent 2" w:semiHidden="1" w:unhideWhenUsed="1"/>
-    <w:lsdException w:name="Note Heading" w:semiHidden="1" w:unhideWhenUsed="1"/>
-    <w:lsdException w:name="Body Text 2" w:semiHidden="1" w:unhideWhenUsed="1"/>
-    <w:lsdException w:name="Body Text 3" w:semiHidden="1" w:unhideWhenUsed="1"/>
-    <w:lsdException w:name="Body Text Indent 2" w:semiHidden="1" w:unhideWhenUsed="1"/>
-    <w:lsdException w:name="Body Text Indent 3" w:semiHidden="1" w:unhideWhenUsed="1"/>
-    <w:lsdException w:name="Block Text" w:semiHidden="1" w:unhideWhenUsed="1"/>
-    <w:lsdException w:name="Hyperlink" w:semiHidden="1" w:unhideWhenUsed="1"/>
-    <w:lsdException w:name="FollowedHyperlink" w:semiHidden="1" w:unhideWhenUsed="1"/>
-    <w:lsdException w:name="Strong" w:uiPriority="22" w:qFormat="1"/>
-    <w:lsdException w:name="Emphasis" w:uiPriority="20" w:qFormat="1"/>
-    <w:lsdException w:name="Document Map" w:semiHidden="1" w:unhideWhenUsed="1"/>
-    <w:lsdException w:name="Plain Text" w:semiHidden="1" w:unhideWhenUsed="1"/>
-    <w:lsdException w:name="E-mail Signature" w:semiHidden="1" w:unhideWhenUsed="1"/>
-    <w:lsdException w:name="HTML Top of Form" w:semiHidden="1" w:unhideWhenUsed="1"/>
-    <w:lsdException w:name="HTML Bottom of Form" w:semiHidden="1" w:unhideWhenUsed="1"/>
-    <w:lsdException w:name="Normal (Web)" w:semiHidden="1" w:unhideWhenUsed="1"/>
-    <w:lsdException w:name="HTML Acronym" w:semiHidden="1" w:unhideWhenUsed="1"/>
-    <w:lsdException w:name="HTML Address" w:semiHidden="1" w:unhideWhenUsed="1"/>
-    <w:lsdException w:name="HTML Cite" w:semiHidden="1" w:unhideWhenUsed="1"/>
-    <w:lsdException w:name="HTML Code" w:semiHidden="1" w:unhideWhenUsed="1"/>
-    <w:lsdException w:name="HTML Definition" w:semiHidden="1" w:unhideWhenUsed="1"/>
-    <w:lsdException w:name="HTML Keyboard" w:semiHidden="1" w:unhideWhenUsed="1"/>
-    <w:lsdException w:name="HTML Preformatted" w:semiHidden="1" w:unhideWhenUsed="1"/>
-    <w:lsdException w:name="HTML Sample" w:semiHidden="1" w:unhideWhenUsed="1"/>
-    <w:lsdException w:name="HTML Typewriter" w:semiHidden="1" w:unhideWhenUsed="1"/>
-    <w:lsdException w:name="HTML Variable" w:semiHidden="1" w:unhideWhenUsed="1"/>
-    <w:lsdException w:name="Normal Table" w:semiHidden="1" w:unhideWhenUsed="1"/>
-    <w:lsdException w:name="annotation subject" w:semiHidden="1" w:unhideWhenUsed="1"/>
-    <w:lsdException w:name="No List" w:semiHidden="1" w:unhideWhenUsed="1"/>
-    <w:lsdException w:name="Outline List 1" w:semiHidden="1" w:unhideWhenUsed="1"/>
-    <w:lsdException w:name="Outline List 2" w:semiHidden="1" w:unhideWhenUsed="1"/>
-    <w:lsdException w:name="Outline List 3" w:semiHidden="1" w:unhideWhenUsed="1"/>
-    <w:lsdException w:name="Table Simple 1" w:semiHidden="1" w:unhideWhenUsed="1"/>
-    <w:lsdException w:name="Table Simple 2" w:semiHidden="1" w:unhideWhenUsed="1"/>
-    <w:lsdException w:name="Table Simple 3" w:semiHidden="1" w:unhideWhenUsed="1"/>
-    <w:lsdException w:name="Table Classic 1" w:semiHidden="1" w:unhideWhenUsed="1"/>
-    <w:lsdException w:name="Table Classic 2" w:semiHidden="1" w:unhideWhenUsed="1"/>
-    <w:lsdException w:name="Table Classic 3" w:semiHidden="1" w:unhideWhenUsed="1"/>
-    <w:lsdException w:name="Table Classic 4" w:semiHidden="1" w:unhideWhenUsed="1"/>
-    <w:lsdException w:name="Table Colorful 1" w:semiHidden="1" w:unhideWhenUsed="1"/>
-    <w:lsdException w:name="Table Colorful 2" w:semiHidden="1" w:unhideWhenUsed="1"/>
-    <w:lsdException w:name="Table Colorful 3" w:semiHidden="1" w:unhideWhenUsed="1"/>
-    <w:lsdException w:name="Table Columns 1" w:semiHidden="1" w:unhideWhenUsed="1"/>
-    <w:lsdException w:name="Table Columns 2" w:semiHidden="1" w:unhideWhenUsed="1"/>
-    <w:lsdException w:name="Table Columns 3" w:semiHidden="1" w:unhideWhenUsed="1"/>
-    <w:lsdException w:name="Table Columns 4" w:semiHidden="1" w:unhideWhenUsed="1"/>
-    <w:lsdException w:name="Table Columns 5" w:semiHidden="1" w:unhideWhenUsed="1"/>
-    <w:lsdException w:name="Table Grid 1" w:semiHidden="1" w:unhideWhenUsed="1"/>
-    <w:lsdException w:name="Table Grid 2" w:semiHidden="1" w:unhideWhenUsed="1"/>
-    <w:lsdException w:name="Table Grid 3" w:semiHidden="1" w:unhideWhenUsed="1"/>
-    <w:lsdException w:name="Table Grid 4" w:semiHidden="1" w:unhideWhenUsed="1"/>
-    <w:lsdException w:name="Table Grid 5" w:semiHidden="1" w:unhideWhenUsed="1"/>
-    <w:lsdException w:name="Table Grid 6" w:semiHidden="1" w:unhideWhenUsed="1"/>
-    <w:lsdException w:name="Table Grid 7" w:semiHidden="1" w:unhideWhenUsed="1"/>
-    <w:lsdException w:name="Table Grid 8" w:semiHidden="1" w:unhideWhenUsed="1"/>
-    <w:lsdException w:name="Table List 1" w:semiHidden="1" w:unhideWhenUsed="1"/>
-    <w:lsdException w:name="Table List 2" w:semiHidden="1" w:unhideWhenUsed="1"/>
-    <w:lsdException w:name="Table List 3" w:semiHidden="1" w:unhideWhenUsed="1"/>
-    <w:lsdException w:name="Table List 4" w:semiHidden="1" w:unhideWhenUsed="1"/>
-    <w:lsdException w:name="Table List 5" w:semiHidden="1" w:unhideWhenUsed="1"/>
-    <w:lsdException w:name="Table List 6" w:semiHidden="1" w:unhideWhenUsed="1"/>
-    <w:lsdException w:name="Table List 7" w:semiHidden="1" w:unhideWhenUsed="1"/>
-    <w:lsdException w:name="Table List 8" w:semiHidden="1" w:unhideWhenUsed="1"/>
-    <w:lsdException w:name="Table 3D effects 1" w:semiHidden="1" w:unhideWhenUsed="1"/>
-    <w:lsdException w:name="Table 3D effects 2" w:semiHidden="1" w:unhideWhenUsed="1"/>
-    <w:lsdException w:name="Table 3D effects 3" w:semiHidden="1" w:unhideWhenUsed="1"/>
-    <w:lsdException w:name="Table Contemporary" w:semiHidden="1" w:unhideWhenUsed="1"/>
-    <w:lsdException w:name="Table Elegant" w:semiHidden="1" w:unhideWhenUsed="1"/>
-    <w:lsdException w:name="Table Professional" w:semiHidden="1" w:unhideWhenUsed="1"/>
-    <w:lsdException w:name="Table Subtle 1" w:semiHidden="1" w:unhideWhenUsed="1"/>
-    <w:lsdException w:name="Table Subtle 2" w:semiHidden="1" w:unhideWhenUsed="1"/>
-    <w:lsdException w:name="Table Web 1" w:semiHidden="1" w:unhideWhenUsed="1"/>
-    <w:lsdException w:name="Table Web 2" w:semiHidden="1" w:unhideWhenUsed="1"/>
-    <w:lsdException w:name="Table Web 3" w:semiHidden="1" w:unhideWhenUsed="1"/>
-    <w:lsdException w:name="Balloon Text" w:semiHidden="1" w:unhideWhenUsed="1"/>
-    <w:lsdException w:name="Table Grid" w:uiPriority="39"/>
-    <w:lsdException w:name="Table Theme" w:semiHidden="1" w:unhideWhenUsed="1"/>
-    <w:lsdException w:name="Placeholder Text" w:semiHidden="1"/>
-    <w:lsdException w:name="No Spacing" w:uiPriority="1" w:qFormat="1"/>
-    <w:lsdException w:name="Light Shading" w:uiPriority="60"/>
-    <w:lsdException w:name="Light List" w:uiPriority="61"/>
-    <w:lsdException w:name="Light Grid" w:uiPriority="62"/>
-    <w:lsdException w:name="Medium Shading 1" w:uiPriority="63"/>
-    <w:lsdException w:name="Medium Shading 2" w:uiPriority="64"/>
-    <w:lsdException w:name="Medium List 1" w:uiPriority="65"/>
-    <w:lsdException w:name="Medium List 2" w:uiPriority="66"/>
-    <w:lsdException w:name="Medium Grid 1" w:uiPriority="67"/>
-    <w:lsdException w:name="Medium Grid 2" w:uiPriority="68"/>
-    <w:lsdException w:name="Medium Grid 3" w:uiPriority="69"/>
-    <w:lsdException w:name="Dark List" w:uiPriority="70"/>
-    <w:lsdException w:name="Colorful Shading" w:uiPriority="71"/>
-    <w:lsdException w:name="Colorful List" w:uiPriority="72"/>
-    <w:lsdException w:name="Colorful Grid" w:uiPriority="73"/>
-    <w:lsdException w:name="Light Shading Accent 1" w:uiPriority="60"/>
-    <w:lsdException w:name="Light List Accent 1" w:uiPriority="61"/>
-    <w:lsdException w:name="Light Grid Accent 1" w:uiPriority="62"/>
-    <w:lsdException w:name="Medium Shading 1 Accent 1" w:uiPriority="63"/>
-    <w:lsdException w:name="Medium Shading 2 Accent 1" w:uiPriority="64"/>
-    <w:lsdException w:name="Medium List 1 Accent 1" w:uiPriority="65"/>
-    <w:lsdException w:name="Revision" w:semiHidden="1"/>
-    <w:lsdException w:name="List Paragraph" w:uiPriority="34" w:qFormat="1"/>
-    <w:lsdException w:name="Quote" w:uiPriority="29" w:qFormat="1"/>
-    <w:lsdException w:name="Intense Quote" w:uiPriority="30" w:qFormat="1"/>
-    <w:lsdException w:name="Medium List 2 Accent 1" w:uiPriority="66"/>
-    <w:lsdException w:name="Medium Grid 1 Accent 1" w:uiPriority="67"/>
-    <w:lsdException w:name="Medium Grid 2 Accent 1" w:uiPriority="68"/>
-    <w:lsdException w:name="Medium Grid 3 Accent 1" w:uiPriority="69"/>
-    <w:lsdException w:name="Dark List Accent 1" w:uiPriority="70"/>
-    <w:lsdException w:name="Colorful Shading Accent 1" w:uiPriority="71"/>
-    <w:lsdException w:name="Colorful List Accent 1" w:uiPriority="72"/>
-    <w:lsdException w:name="Colorful Grid Accent 1" w:uiPriority="73"/>
-    <w:lsdException w:name="Light Shading Accent 2" w:uiPriority="60"/>
-    <w:lsdException w:name="Light List Accent 2" w:uiPriority="61"/>
-    <w:lsdException w:name="Light Grid Accent 2" w:uiPriority="62"/>
-    <w:lsdException w:name="Medium Shading 1 Accent 2" w:uiPriority="63"/>
-    <w:lsdException w:name="Medium Shading 2 Accent 2" w:uiPriority="64"/>
-    <w:lsdException w:name="Medium List 1 Accent 2" w:uiPriority="65"/>
-    <w:lsdException w:name="Medium List 2 Accent 2" w:uiPriority="66"/>
-    <w:lsdException w:name="Medium Grid 1 Accent 2" w:uiPriority="67"/>
-    <w:lsdException w:name="Medium Grid 2 Accent 2" w:uiPriority="68"/>
-    <w:lsdException w:name="Medium Grid 3 Accent 2" w:uiPriority="69"/>
-    <w:lsdException w:name="Dark List Accent 2" w:uiPriority="70"/>
-    <w:lsdException w:name="Colorful Shading Accent 2" w:uiPriority="71"/>
-    <w:lsdException w:name="Colorful List Accent 2" w:uiPriority="72"/>
-    <w:lsdException w:name="Colorful Grid Accent 2" w:uiPriority="73"/>
-    <w:lsdException w:name="Light Shading Accent 3" w:uiPriority="60"/>
-    <w:lsdException w:name="Light List Accent 3" w:uiPriority="61"/>
-    <w:lsdException w:name="Light Grid Accent 3" w:uiPriority="62"/>
-    <w:lsdException w:name="Medium Shading 1 Accent 3" w:uiPriority="63"/>
-    <w:lsdException w:name="Medium Shading 2 Accent 3" w:uiPriority="64"/>
-    <w:lsdException w:name="Medium List 1 Accent 3" w:uiPriority="65"/>
-    <w:lsdException w:name="Medium List 2 Accent 3" w:uiPriority="66"/>
-    <w:lsdException w:name="Medium Grid 1 Accent 3" w:uiPriority="67"/>
-    <w:lsdException w:name="Medium Grid 2 Accent 3" w:uiPriority="68"/>
-    <w:lsdException w:name="Medium Grid 3 Accent 3" w:uiPriority="69"/>
-    <w:lsdException w:name="Dark List Accent 3" w:uiPriority="70"/>
-    <w:lsdException w:name="Colorful Shading Accent 3" w:uiPriority="71"/>
-    <w:lsdException w:name="Colorful List Accent 3" w:uiPriority="72"/>
-    <w:lsdException w:name="Colorful Grid Accent 3" w:uiPriority="73"/>
-    <w:lsdException w:name="Light Shading Accent 4" w:uiPriority="60"/>
-    <w:lsdException w:name="Light List Accent 4" w:uiPriority="61"/>
-    <w:lsdException w:name="Light Grid Accent 4" w:uiPriority="62"/>
-    <w:lsdException w:name="Medium Shading 1 Accent 4" w:uiPriority="63"/>
-    <w:lsdException w:name="Medium Shading 2 Accent 4" w:uiPriority="64"/>
-    <w:lsdException w:name="Medium List 1 Accent 4" w:uiPriority="65"/>
-    <w:lsdException w:name="Medium List 2 Accent 4" w:uiPriority="66"/>
-    <w:lsdException w:name="Medium Grid 1 Accent 4" w:uiPriority="67"/>
-    <w:lsdException w:name="Medium Grid 2 Accent 4" w:uiPriority="68"/>
-    <w:lsdException w:name="Medium Grid 3 Accent 4" w:uiPriority="69"/>
-    <w:lsdException w:name="Dark List Accent 4" w:uiPriority="70"/>
-    <w:lsdException w:name="Colorful Shading Accent 4" w:uiPriority="71"/>
-    <w:lsdException w:name="Colorful List Accent 4" w:uiPriority="72"/>
-    <w:lsdException w:name="Colorful Grid Accent 4" w:uiPriority="73"/>
-    <w:lsdException w:name="Light Shading Accent 5" w:uiPriority="60"/>
-    <w:lsdException w:name="Light List Accent 5" w:uiPriority="61"/>
-    <w:lsdException w:name="Light Grid Accent 5" w:uiPriority="62"/>
-    <w:lsdException w:name="Medium Shading 1 Accent 5" w:uiPriority="63"/>
-    <w:lsdException w:name="Medium Shading 2 Accent 5" w:uiPriority="64"/>
-    <w:lsdException w:name="Medium List 1 Accent 5" w:uiPriority="65"/>
-    <w:lsdException w:name="Medium List 2 Accent 5" w:uiPriority="66"/>
-    <w:lsdException w:name="Medium Grid 1 Accent 5" w:uiPriority="67"/>
-    <w:lsdException w:name="Medium Grid 2 Accent 5" w:uiPriority="68"/>
-    <w:lsdException w:name="Medium Grid 3 Accent 5" w:uiPriority="69"/>
-    <w:lsdException w:name="Dark List Accent 5" w:uiPriority="70"/>
-    <w:lsdException w:name="Colorful Shading Accent 5" w:uiPriority="71"/>
-    <w:lsdException w:name="Colorful List Accent 5" w:uiPriority="72"/>
-    <w:lsdException w:name="Colorful Grid Accent 5" w:uiPriority="73"/>
-    <w:lsdException w:name="Light Shading Accent 6" w:uiPriority="60"/>
-    <w:lsdException w:name="Light List Accent 6" w:uiPriority="61"/>
-    <w:lsdException w:name="Light Grid Accent 6" w:uiPriority="62"/>
-    <w:lsdException w:name="Medium Shading 1 Accent 6" w:uiPriority="63"/>
-    <w:lsdException w:name="Medium Shading 2 Accent 6" w:uiPriority="64"/>
-    <w:lsdException w:name="Medium List 1 Accent 6" w:uiPriority="65"/>
-    <w:lsdException w:name="Medium List 2 Accent 6" w:uiPriority="66"/>
-    <w:lsdException w:name="Medium Grid 1 Accent 6" w:uiPriority="67"/>
-    <w:lsdException w:name="Medium Grid 2 Accent 6" w:uiPriority="68"/>
-    <w:lsdException w:name="Medium Grid 3 Accent 6" w:uiPriority="69"/>
-    <w:lsdException w:name="Dark List Accent 6" w:uiPriority="70"/>
-    <w:lsdException w:name="Colorful Shading Accent 6" w:uiPriority="71"/>
-    <w:lsdException w:name="Colorful List Accent 6" w:uiPriority="72"/>
-    <w:lsdException w:name="Colorful Grid Accent 6" w:uiPriority="73"/>
-    <w:lsdException w:name="Subtle Emphasis" w:uiPriority="19" w:qFormat="1"/>
-    <w:lsdException w:name="Intense Emphasis" w:uiPriority="21" w:qFormat="1"/>
-    <w:lsdException w:name="Subtle Reference" w:uiPriority="31" w:qFormat="1"/>
-    <w:lsdException w:name="Intense Reference" w:uiPriority="32" w:qFormat="1"/>
-    <w:lsdException w:name="Book Title" w:uiPriority="33" w:qFormat="1"/>
-    <w:lsdException w:name="Bibliography" w:semiHidden="1" w:uiPriority="37" w:unhideWhenUsed="1"/>
-    <w:lsdException w:name="TOC Heading" w:semiHidden="1" w:uiPriority="39" w:unhideWhenUsed="1" w:qFormat="1"/>
-    <w:lsdException w:name="Plain Table 1" w:uiPriority="41"/>
-    <w:lsdException w:name="Plain Table 2" w:uiPriority="42"/>
-    <w:lsdException w:name="Plain Table 3" w:uiPriority="43"/>
-    <w:lsdException w:name="Plain Table 4" w:uiPriority="44"/>
-    <w:lsdException w:name="Plain Table 5" w:uiPriority="45"/>
-    <w:lsdException w:name="Grid Table Light" w:uiPriority="40"/>
-    <w:lsdException w:name="Grid Table 1 Light" w:uiPriority="46"/>
-    <w:lsdException w:name="Grid Table 2" w:uiPriority="47"/>
-    <w:lsdException w:name="Grid Table 3" w:uiPriority="48"/>
-    <w:lsdException w:name="Grid Table 4" w:uiPriority="49"/>
-    <w:lsdException w:name="Grid Table 5 Dark" w:uiPriority="50"/>
-    <w:lsdException w:name="Grid Table 6 Colorful" w:uiPriority="51"/>
-    <w:lsdException w:name="Grid Table 7 Colorful" w:uiPriority="52"/>
-    <w:lsdException w:name="Grid Table 1 Light Accent 1" w:uiPriority="46"/>
-    <w:lsdException w:name="Grid Table 2 Accent 1" w:uiPriority="47"/>
-    <w:lsdException w:name="Grid Table 3 Accent 1" w:uiPriority="48"/>
-    <w:lsdException w:name="Grid Table 4 Accent 1" w:uiPriority="49"/>
-    <w:lsdException w:name="Grid Table 5 Dark Accent 1" w:uiPriority="50"/>
-    <w:lsdException w:name="Grid Table 6 Colorful Accent 1" w:uiPriority="51"/>
-    <w:lsdException w:name="Grid Table 7 Colorful Accent 1" w:uiPriority="52"/>
-    <w:lsdException w:name="Grid Table 1 Light Accent 2" w:uiPriority="46"/>
-    <w:lsdException w:name="Grid Table 2 Accent 2" w:uiPriority="47"/>
-    <w:lsdException w:name="Grid Table 3 Accent 2" w:uiPriority="48"/>
-    <w:lsdException w:name="Grid Table 4 Accent 2" w:uiPriority="49"/>
-    <w:lsdException w:name="Grid Table 5 Dark Accent 2" w:uiPriority="50"/>
-    <w:lsdException w:name="Grid Table 6 Colorful Accent 2" w:uiPriority="51"/>
-    <w:lsdException w:name="Grid Table 7 Colorful Accent 2" w:uiPriority="52"/>
-    <w:lsdException w:name="Grid Table 1 Light Accent 3" w:uiPriority="46"/>
-    <w:lsdException w:name="Grid Table 2 Accent 3" w:uiPriority="47"/>
-    <w:lsdException w:name="Grid Table 3 Accent 3" w:uiPriority="48"/>
-    <w:lsdException w:name="Grid Table 4 Accent 3" w:uiPriority="49"/>
-    <w:lsdException w:name="Grid Table 5 Dark Accent 3" w:uiPriority="50"/>
-    <w:lsdException w:name="Grid Table 6 Colorful Accent 3" w:uiPriority="51"/>
-    <w:lsdException w:name="Grid Table 7 Colorful Accent 3" w:uiPriority="52"/>
-    <w:lsdException w:name="Grid Table 1 Light Accent 4" w:uiPriority="46"/>
-    <w:lsdException w:name="Grid Table 2 Accent 4" w:uiPriority="47"/>
-    <w:lsdException w:name="Grid Table 3 Accent 4" w:uiPriority="48"/>
-    <w:lsdException w:name="Grid Table 4 Accent 4" w:uiPriority="49"/>
-    <w:lsdException w:name="Grid Table 5 Dark Accent 4" w:uiPriority="50"/>
-    <w:lsdException w:name="Grid Table 6 Colorful Accent 4" w:uiPriority="51"/>
-    <w:lsdException w:name="Grid Table 7 Colorful Accent 4" w:uiPriority="52"/>
-    <w:lsdException w:name="Grid Table 1 Light Accent 5" w:uiPriority="46"/>
-    <w:lsdException w:name="Grid Table 2 Accent 5" w:uiPriority="47"/>
-    <w:lsdException w:name="Grid Table 3 Accent 5" w:uiPriority="48"/>
-    <w:lsdException w:name="Grid Table 4 Accent 5" w:uiPriority="49"/>
-    <w:lsdException w:name="Grid Table 5 Dark Accent 5" w:uiPriority="50"/>
-    <w:lsdException w:name="Grid Table 6 Colorful Accent 5" w:uiPriority="51"/>
-    <w:lsdException w:name="Grid Table 7 Colorful Accent 5" w:uiPriority="52"/>
-    <w:lsdException w:name="Grid Table 1 Light Accent 6" w:uiPriority="46"/>
-    <w:lsdException w:name="Grid Table 2 Accent 6" w:uiPriority="47"/>
-    <w:lsdException w:name="Grid Table 3 Accent 6" w:uiPriority="48"/>
-    <w:lsdException w:name="Grid Table 4 Accent 6" w:uiPriority="49"/>
-    <w:lsdException w:name="Grid Table 5 Dark Accent 6" w:uiPriority="50"/>
-    <w:lsdException w:name="Grid Table 6 Colorful Accent 6" w:uiPriority="51"/>
-    <w:lsdException w:name="Grid Table 7 Colorful Accent 6" w:uiPriority="52"/>
-    <w:lsdException w:name="List Table 1 Light" w:uiPriority="46"/>
-    <w:lsdException w:name="List Table 2" w:uiPriority="47"/>
-    <w:lsdException w:name="List Table 3" w:uiPriority="48"/>
-    <w:lsdException w:name="List Table 4" w:uiPriority="49"/>
-    <w:lsdException w:name="List Table 5 Dark" w:uiPriority="50"/>
-    <w:lsdException w:name="List Table 6 Colorful" w:uiPriority="51"/>
-    <w:lsdException w:name="List Table 7 Colorful" w:uiPriority="52"/>
-    <w:lsdException w:name="List Table 1 Light Accent 1" w:uiPriority="46"/>
-    <w:lsdException w:name="List Table 2 Accent 1" w:uiPriority="47"/>
-    <w:lsdException w:name="List Table 3 Accent 1" w:uiPriority="48"/>
-    <w:lsdException w:name="List Table 4 Accent 1" w:uiPriority="49"/>
-    <w:lsdException w:name="List Table 5 Dark Accent 1" w:uiPriority="50"/>
-    <w:lsdException w:name="List Table 6 Colorful Accent 1" w:uiPriority="51"/>
-    <w:lsdException w:name="List Table 7 Colorful Accent 1" w:uiPriority="52"/>
-    <w:lsdException w:name="List Table 1 Light Accent 2" w:uiPriority="46"/>
-    <w:lsdException w:name="List Table 2 Accent 2" w:uiPriority="47"/>
-    <w:lsdException w:name="List Table 3 Accent 2" w:uiPriority="48"/>
-    <w:lsdException w:name="List Table 4 Accent 2" w:uiPriority="49"/>
-    <w:lsdException w:name="List Table 5 Dark Accent 2" w:uiPriority="50"/>
-    <w:lsdException w:name="List Table 6 Colorful Accent 2" w:uiPriority="51"/>
-    <w:lsdException w:name="List Table 7 Colorful Accent 2" w:uiPriority="52"/>
-    <w:lsdException w:name="List Table 1 Light Accent 3" w:uiPriority="46"/>
-    <w:lsdException w:name="List Table 2 Accent 3" w:uiPriority="47"/>
-    <w:lsdException w:name="List Table 3 Accent 3" w:uiPriority="48"/>
-    <w:lsdException w:name="List Table 4 Accent 3" w:uiPriority="49"/>
-    <w:lsdException w:name="List Table 5 Dark Accent 3" w:uiPriority="50"/>
-    <w:lsdException w:name="List Table 6 Colorful Accent 3" w:uiPriority="51"/>
-    <w:lsdException w:name="List Table 7 Colorful Accent 3" w:uiPriority="52"/>
-    <w:lsdException w:name="List Table 1 Light Accent 4" w:uiPriority="46"/>
-    <w:lsdException w:name="List Table 2 Accent 4" w:uiPriority="47"/>
-    <w:lsdException w:name="List Table 3 Accent 4" w:uiPriority="48"/>
-    <w:lsdException w:name="List Table 4 Accent 4" w:uiPriority="49"/>
-    <w:lsdException w:name="List Table 5 Dark Accent 4" w:uiPriority="50"/>
-    <w:lsdException w:name="List Table 6 Colorful Accent 4" w:uiPriority="51"/>
-    <w:lsdException w:name="List Table 7 Colorful Accent 4" w:uiPriority="52"/>
-    <w:lsdException w:name="List Table 1 Light Accent 5" w:uiPriority="46"/>
-    <w:lsdException w:name="List Table 2 Accent 5" w:uiPriority="47"/>
-    <w:lsdException w:name="List Table 3 Accent 5" w:uiPriority="48"/>
-    <w:lsdException w:name="List Table 4 Accent 5" w:uiPriority="49"/>
-    <w:lsdException w:name="List Table 5 Dark Accent 5" w:uiPriority="50"/>
-    <w:lsdException w:name="List Table 6 Colorful Accent 5" w:uiPriority="51"/>
-    <w:lsdException w:name="List Table 7 Colorful Accent 5" w:uiPriority="52"/>
-    <w:lsdException w:name="List Table 1 Light Accent 6" w:uiPriority="46"/>
-    <w:lsdException w:name="List Table 2 Accent 6" w:uiPriority="47"/>
-    <w:lsdException w:name="List Table 3 Accent 6" w:uiPriority="48"/>
-    <w:lsdException w:name="List Table 4 Accent 6" w:uiPriority="49"/>
-    <w:lsdException w:name="List Table 5 Dark Accent 6" w:uiPriority="50"/>
-    <w:lsdException w:name="List Table 6 Colorful Accent 6" w:uiPriority="51"/>
-    <w:lsdException w:name="List Table 7 Colorful Accent 6" w:uiPriority="52"/>
-  </w:latentStyles>
-  <w:style w:type="paragraph" w:default="1" w:styleId="Norml">
-    <w:name w:val="Normal"/>
-    <w:qFormat/>
-  </w:style>
-  <w:style w:type="character" w:default="1" w:styleId="Bekezdsalapbettpusa">
-    <w:name w:val="Default Paragraph Font"/>
-    <w:uiPriority w:val="1"/>
-    <w:semiHidden/>
-    <w:unhideWhenUsed/>
-  </w:style>
-  <w:style w:type="table" w:default="1" w:styleId="Normltblzat">
-    <w:name w:val="Normal Table"/>
-    <w:uiPriority w:val="99"/>
-    <w:semiHidden/>
-    <w:unhideWhenUsed/>
-    <w:tblPr>
-      <w:tblInd w:w="0" w:type="dxa"/>
-      <w:tblCellMar>
-        <w:top w:w="0" w:type="dxa"/>
-        <w:left w:w="108" w:type="dxa"/>
-        <w:bottom w:w="0" w:type="dxa"/>
-        <w:right w:w="108" w:type="dxa"/>
-      </w:tblCellMar>
-    </w:tblPr>
-  </w:style>
-  <w:style w:type="numbering" w:default="1" w:styleId="Nemlista">
-    <w:name w:val="No List"/>
-    <w:uiPriority w:val="99"/>
-    <w:semiHidden/>
-    <w:unhideWhenUsed/>
-  </w:style>
-  <w:style w:type="character" w:styleId="Helyrzszveg">
-    <w:name w:val="Placeholder Text"/>
-    <w:basedOn w:val="Bekezdsalapbettpusa"/>
-    <w:uiPriority w:val="99"/>
-    <w:semiHidden/>
-    <w:rsid w:val="00CC6D1A"/>
-    <w:rPr>
-      <w:color w:val="808080"/>
-    </w:rPr>
-  </w:style>
-</w:styles>
-</file>
-
-<file path=word/glossary/webSettings.xml><?xml version="1.0" encoding="utf-8"?>
-<w:webSettings xmlns:mc="http://schemas.openxmlformats.org/markup-compatibility/2006" xmlns:r="http://schemas.openxmlformats.org/officeDocument/2006/relationships" xmlns:w="http://schemas.openxmlformats.org/wordprocessingml/2006/main" xmlns:w14="http://schemas.microsoft.com/office/word/2010/wordml" xmlns:w15="http://schemas.microsoft.com/office/word/2012/wordml" xmlns:w16se="http://schemas.microsoft.com/office/word/2015/wordml/symex" mc:Ignorable="w14 w15 w16se">
-  <w:optimizeForBrowser/>
-  <w:allowPNG/>
-</w:webSettings>
-</file>
-
 <file path=word/theme/theme1.xml><?xml version="1.0" encoding="utf-8"?>
 <a:theme xmlns:a="http://schemas.openxmlformats.org/drawingml/2006/main" name="Office-téma">
   <a:themeElements>
@@ -9320,7 +9082,7 @@
 </file>
 
 <file path=customXml/itemProps1.xml><?xml version="1.0" encoding="utf-8"?>
-<ds:datastoreItem xmlns:ds="http://schemas.openxmlformats.org/officeDocument/2006/customXml" ds:itemID="{E6D79D06-9980-4BF5-A661-B972831E02A1}">
+<ds:datastoreItem xmlns:ds="http://schemas.openxmlformats.org/officeDocument/2006/customXml" ds:itemID="{6832ACCD-56F9-4CFC-9138-921AF667F86B}">
   <ds:schemaRefs>
     <ds:schemaRef ds:uri="http://schemas.openxmlformats.org/officeDocument/2006/bibliography"/>
   </ds:schemaRefs>

</xml_diff>